<commit_message>
-Agregación de Casos de Prueba faltantes para completar con las pruebas de las nuevas funcionalidades agregadas a los CU:
-CU Gestionar Asignatura.
-CU Gestionar Carrera.
-CU Gestionar Plan.
-CU Gestionar Profesor.
</commit_message>
<xml_diff>
--- a/Construcción/Documentación Pruebas/Caso de Prueba - Gestionar Asignatura.docx
+++ b/Construcción/Documentación Pruebas/Caso de Prueba - Gestionar Asignatura.docx
@@ -600,7 +600,7 @@
           <w:r>
             <w:fldChar w:fldCharType="separate"/>
           </w:r>
-          <w:hyperlink w:anchor="_Toc40779266" w:history="1">
+          <w:hyperlink w:anchor="_Toc40881851" w:history="1">
             <w:r>
               <w:rPr>
                 <w:rStyle w:val="Hipervnculo"/>
@@ -627,7 +627,7 @@
                 <w:noProof/>
                 <w:webHidden/>
               </w:rPr>
-              <w:instrText xml:space="preserve"> PAGEREF _Toc40779266 \h </w:instrText>
+              <w:instrText xml:space="preserve"> PAGEREF _Toc40881851 \h </w:instrText>
             </w:r>
             <w:r>
               <w:rPr>
@@ -671,7 +671,7 @@
               <w:lang w:val="es-AR" w:eastAsia="es-AR"/>
             </w:rPr>
           </w:pPr>
-          <w:hyperlink w:anchor="_Toc40779267" w:history="1">
+          <w:hyperlink w:anchor="_Toc40881852" w:history="1">
             <w:r>
               <w:rPr>
                 <w:rStyle w:val="Hipervnculo"/>
@@ -698,7 +698,7 @@
                 <w:noProof/>
                 <w:webHidden/>
               </w:rPr>
-              <w:instrText xml:space="preserve"> PAGEREF _Toc40779267 \h </w:instrText>
+              <w:instrText xml:space="preserve"> PAGEREF _Toc40881852 \h </w:instrText>
             </w:r>
             <w:r>
               <w:rPr>
@@ -740,7 +740,7 @@
               <w:lang w:val="es-AR" w:eastAsia="es-AR"/>
             </w:rPr>
           </w:pPr>
-          <w:hyperlink w:anchor="_Toc40779268" w:history="1">
+          <w:hyperlink w:anchor="_Toc40881853" w:history="1">
             <w:r>
               <w:rPr>
                 <w:rStyle w:val="Hipervnculo"/>
@@ -767,7 +767,7 @@
                 <w:noProof/>
                 <w:webHidden/>
               </w:rPr>
-              <w:instrText xml:space="preserve"> PAGEREF _Toc40779268 \h </w:instrText>
+              <w:instrText xml:space="preserve"> PAGEREF _Toc40881853 \h </w:instrText>
             </w:r>
             <w:r>
               <w:rPr>
@@ -809,7 +809,7 @@
               <w:lang w:val="es-AR" w:eastAsia="es-AR"/>
             </w:rPr>
           </w:pPr>
-          <w:hyperlink w:anchor="_Toc40779269" w:history="1">
+          <w:hyperlink w:anchor="_Toc40881854" w:history="1">
             <w:r>
               <w:rPr>
                 <w:rStyle w:val="Hipervnculo"/>
@@ -836,7 +836,7 @@
                 <w:noProof/>
                 <w:webHidden/>
               </w:rPr>
-              <w:instrText xml:space="preserve"> PAGEREF _Toc40779269 \h </w:instrText>
+              <w:instrText xml:space="preserve"> PAGEREF _Toc40881854 \h </w:instrText>
             </w:r>
             <w:r>
               <w:rPr>
@@ -880,7 +880,7 @@
               <w:lang w:val="es-AR" w:eastAsia="es-AR"/>
             </w:rPr>
           </w:pPr>
-          <w:hyperlink w:anchor="_Toc40779270" w:history="1">
+          <w:hyperlink w:anchor="_Toc40881855" w:history="1">
             <w:r>
               <w:rPr>
                 <w:rStyle w:val="Hipervnculo"/>
@@ -907,7 +907,7 @@
                 <w:noProof/>
                 <w:webHidden/>
               </w:rPr>
-              <w:instrText xml:space="preserve"> PAGEREF _Toc40779270 \h </w:instrText>
+              <w:instrText xml:space="preserve"> PAGEREF _Toc40881855 \h </w:instrText>
             </w:r>
             <w:r>
               <w:rPr>
@@ -949,7 +949,7 @@
               <w:lang w:val="es-AR" w:eastAsia="es-AR"/>
             </w:rPr>
           </w:pPr>
-          <w:hyperlink w:anchor="_Toc40779271" w:history="1">
+          <w:hyperlink w:anchor="_Toc40881856" w:history="1">
             <w:r>
               <w:rPr>
                 <w:rStyle w:val="Hipervnculo"/>
@@ -976,7 +976,7 @@
                 <w:noProof/>
                 <w:webHidden/>
               </w:rPr>
-              <w:instrText xml:space="preserve"> PAGEREF _Toc40779271 \h </w:instrText>
+              <w:instrText xml:space="preserve"> PAGEREF _Toc40881856 \h </w:instrText>
             </w:r>
             <w:r>
               <w:rPr>
@@ -1018,7 +1018,7 @@
               <w:lang w:val="es-AR" w:eastAsia="es-AR"/>
             </w:rPr>
           </w:pPr>
-          <w:hyperlink w:anchor="_Toc40779272" w:history="1">
+          <w:hyperlink w:anchor="_Toc40881857" w:history="1">
             <w:r>
               <w:rPr>
                 <w:rStyle w:val="Hipervnculo"/>
@@ -1045,7 +1045,7 @@
                 <w:noProof/>
                 <w:webHidden/>
               </w:rPr>
-              <w:instrText xml:space="preserve"> PAGEREF _Toc40779272 \h </w:instrText>
+              <w:instrText xml:space="preserve"> PAGEREF _Toc40881857 \h </w:instrText>
             </w:r>
             <w:r>
               <w:rPr>
@@ -1089,7 +1089,7 @@
               <w:lang w:val="es-AR" w:eastAsia="es-AR"/>
             </w:rPr>
           </w:pPr>
-          <w:hyperlink w:anchor="_Toc40779273" w:history="1">
+          <w:hyperlink w:anchor="_Toc40881858" w:history="1">
             <w:r>
               <w:rPr>
                 <w:rStyle w:val="Hipervnculo"/>
@@ -1116,7 +1116,7 @@
                 <w:noProof/>
                 <w:webHidden/>
               </w:rPr>
-              <w:instrText xml:space="preserve"> PAGEREF _Toc40779273 \h </w:instrText>
+              <w:instrText xml:space="preserve"> PAGEREF _Toc40881858 \h </w:instrText>
             </w:r>
             <w:r>
               <w:rPr>
@@ -1158,7 +1158,7 @@
               <w:lang w:val="es-AR" w:eastAsia="es-AR"/>
             </w:rPr>
           </w:pPr>
-          <w:hyperlink w:anchor="_Toc40779274" w:history="1">
+          <w:hyperlink w:anchor="_Toc40881859" w:history="1">
             <w:r>
               <w:rPr>
                 <w:rStyle w:val="Hipervnculo"/>
@@ -1185,7 +1185,7 @@
                 <w:noProof/>
                 <w:webHidden/>
               </w:rPr>
-              <w:instrText xml:space="preserve"> PAGEREF _Toc40779274 \h </w:instrText>
+              <w:instrText xml:space="preserve"> PAGEREF _Toc40881859 \h </w:instrText>
             </w:r>
             <w:r>
               <w:rPr>
@@ -1227,7 +1227,7 @@
               <w:lang w:val="es-AR" w:eastAsia="es-AR"/>
             </w:rPr>
           </w:pPr>
-          <w:hyperlink w:anchor="_Toc40779275" w:history="1">
+          <w:hyperlink w:anchor="_Toc40881860" w:history="1">
             <w:r>
               <w:rPr>
                 <w:rStyle w:val="Hipervnculo"/>
@@ -1254,7 +1254,7 @@
                 <w:noProof/>
                 <w:webHidden/>
               </w:rPr>
-              <w:instrText xml:space="preserve"> PAGEREF _Toc40779275 \h </w:instrText>
+              <w:instrText xml:space="preserve"> PAGEREF _Toc40881860 \h </w:instrText>
             </w:r>
             <w:r>
               <w:rPr>
@@ -1298,7 +1298,7 @@
               <w:lang w:val="es-AR" w:eastAsia="es-AR"/>
             </w:rPr>
           </w:pPr>
-          <w:hyperlink w:anchor="_Toc40779276" w:history="1">
+          <w:hyperlink w:anchor="_Toc40881861" w:history="1">
             <w:r>
               <w:rPr>
                 <w:rStyle w:val="Hipervnculo"/>
@@ -1325,7 +1325,7 @@
                 <w:noProof/>
                 <w:webHidden/>
               </w:rPr>
-              <w:instrText xml:space="preserve"> PAGEREF _Toc40779276 \h </w:instrText>
+              <w:instrText xml:space="preserve"> PAGEREF _Toc40881861 \h </w:instrText>
             </w:r>
             <w:r>
               <w:rPr>
@@ -1367,7 +1367,7 @@
               <w:lang w:val="es-AR" w:eastAsia="es-AR"/>
             </w:rPr>
           </w:pPr>
-          <w:hyperlink w:anchor="_Toc40779277" w:history="1">
+          <w:hyperlink w:anchor="_Toc40881862" w:history="1">
             <w:r>
               <w:rPr>
                 <w:rStyle w:val="Hipervnculo"/>
@@ -1394,7 +1394,7 @@
                 <w:noProof/>
                 <w:webHidden/>
               </w:rPr>
-              <w:instrText xml:space="preserve"> PAGEREF _Toc40779277 \h </w:instrText>
+              <w:instrText xml:space="preserve"> PAGEREF _Toc40881862 \h </w:instrText>
             </w:r>
             <w:r>
               <w:rPr>
@@ -1436,7 +1436,7 @@
               <w:lang w:val="es-AR" w:eastAsia="es-AR"/>
             </w:rPr>
           </w:pPr>
-          <w:hyperlink w:anchor="_Toc40779278" w:history="1">
+          <w:hyperlink w:anchor="_Toc40881863" w:history="1">
             <w:r>
               <w:rPr>
                 <w:rStyle w:val="Hipervnculo"/>
@@ -1463,7 +1463,7 @@
                 <w:noProof/>
                 <w:webHidden/>
               </w:rPr>
-              <w:instrText xml:space="preserve"> PAGEREF _Toc40779278 \h </w:instrText>
+              <w:instrText xml:space="preserve"> PAGEREF _Toc40881863 \h </w:instrText>
             </w:r>
             <w:r>
               <w:rPr>
@@ -1507,7 +1507,7 @@
               <w:lang w:val="es-AR" w:eastAsia="es-AR"/>
             </w:rPr>
           </w:pPr>
-          <w:hyperlink w:anchor="_Toc40779279" w:history="1">
+          <w:hyperlink w:anchor="_Toc40881864" w:history="1">
             <w:r>
               <w:rPr>
                 <w:rStyle w:val="Hipervnculo"/>
@@ -1534,7 +1534,7 @@
                 <w:noProof/>
                 <w:webHidden/>
               </w:rPr>
-              <w:instrText xml:space="preserve"> PAGEREF _Toc40779279 \h </w:instrText>
+              <w:instrText xml:space="preserve"> PAGEREF _Toc40881864 \h </w:instrText>
             </w:r>
             <w:r>
               <w:rPr>
@@ -1576,7 +1576,7 @@
               <w:lang w:val="es-AR" w:eastAsia="es-AR"/>
             </w:rPr>
           </w:pPr>
-          <w:hyperlink w:anchor="_Toc40779280" w:history="1">
+          <w:hyperlink w:anchor="_Toc40881865" w:history="1">
             <w:r>
               <w:rPr>
                 <w:rStyle w:val="Hipervnculo"/>
@@ -1603,7 +1603,7 @@
                 <w:noProof/>
                 <w:webHidden/>
               </w:rPr>
-              <w:instrText xml:space="preserve"> PAGEREF _Toc40779280 \h </w:instrText>
+              <w:instrText xml:space="preserve"> PAGEREF _Toc40881865 \h </w:instrText>
             </w:r>
             <w:r>
               <w:rPr>
@@ -1645,7 +1645,7 @@
               <w:lang w:val="es-AR" w:eastAsia="es-AR"/>
             </w:rPr>
           </w:pPr>
-          <w:hyperlink w:anchor="_Toc40779281" w:history="1">
+          <w:hyperlink w:anchor="_Toc40881866" w:history="1">
             <w:r>
               <w:rPr>
                 <w:rStyle w:val="Hipervnculo"/>
@@ -1672,7 +1672,7 @@
                 <w:noProof/>
                 <w:webHidden/>
               </w:rPr>
-              <w:instrText xml:space="preserve"> PAGEREF _Toc40779281 \h </w:instrText>
+              <w:instrText xml:space="preserve"> PAGEREF _Toc40881866 \h </w:instrText>
             </w:r>
             <w:r>
               <w:rPr>
@@ -1716,7 +1716,7 @@
               <w:lang w:val="es-AR" w:eastAsia="es-AR"/>
             </w:rPr>
           </w:pPr>
-          <w:hyperlink w:anchor="_Toc40779282" w:history="1">
+          <w:hyperlink w:anchor="_Toc40881867" w:history="1">
             <w:r>
               <w:rPr>
                 <w:rStyle w:val="Hipervnculo"/>
@@ -1743,7 +1743,7 @@
                 <w:noProof/>
                 <w:webHidden/>
               </w:rPr>
-              <w:instrText xml:space="preserve"> PAGEREF _Toc40779282 \h </w:instrText>
+              <w:instrText xml:space="preserve"> PAGEREF _Toc40881867 \h </w:instrText>
             </w:r>
             <w:r>
               <w:rPr>
@@ -1785,7 +1785,7 @@
               <w:lang w:val="es-AR" w:eastAsia="es-AR"/>
             </w:rPr>
           </w:pPr>
-          <w:hyperlink w:anchor="_Toc40779283" w:history="1">
+          <w:hyperlink w:anchor="_Toc40881868" w:history="1">
             <w:r>
               <w:rPr>
                 <w:rStyle w:val="Hipervnculo"/>
@@ -1812,7 +1812,7 @@
                 <w:noProof/>
                 <w:webHidden/>
               </w:rPr>
-              <w:instrText xml:space="preserve"> PAGEREF _Toc40779283 \h </w:instrText>
+              <w:instrText xml:space="preserve"> PAGEREF _Toc40881868 \h </w:instrText>
             </w:r>
             <w:r>
               <w:rPr>
@@ -1854,7 +1854,7 @@
               <w:lang w:val="es-AR" w:eastAsia="es-AR"/>
             </w:rPr>
           </w:pPr>
-          <w:hyperlink w:anchor="_Toc40779284" w:history="1">
+          <w:hyperlink w:anchor="_Toc40881869" w:history="1">
             <w:r>
               <w:rPr>
                 <w:rStyle w:val="Hipervnculo"/>
@@ -1881,7 +1881,7 @@
                 <w:noProof/>
                 <w:webHidden/>
               </w:rPr>
-              <w:instrText xml:space="preserve"> PAGEREF _Toc40779284 \h </w:instrText>
+              <w:instrText xml:space="preserve"> PAGEREF _Toc40881869 \h </w:instrText>
             </w:r>
             <w:r>
               <w:rPr>
@@ -1925,7 +1925,7 @@
               <w:lang w:val="es-AR" w:eastAsia="es-AR"/>
             </w:rPr>
           </w:pPr>
-          <w:hyperlink w:anchor="_Toc40779285" w:history="1">
+          <w:hyperlink w:anchor="_Toc40881870" w:history="1">
             <w:r>
               <w:rPr>
                 <w:rStyle w:val="Hipervnculo"/>
@@ -1952,7 +1952,7 @@
                 <w:noProof/>
                 <w:webHidden/>
               </w:rPr>
-              <w:instrText xml:space="preserve"> PAGEREF _Toc40779285 \h </w:instrText>
+              <w:instrText xml:space="preserve"> PAGEREF _Toc40881870 \h </w:instrText>
             </w:r>
             <w:r>
               <w:rPr>
@@ -1994,7 +1994,7 @@
               <w:lang w:val="es-AR" w:eastAsia="es-AR"/>
             </w:rPr>
           </w:pPr>
-          <w:hyperlink w:anchor="_Toc40779286" w:history="1">
+          <w:hyperlink w:anchor="_Toc40881871" w:history="1">
             <w:r>
               <w:rPr>
                 <w:rStyle w:val="Hipervnculo"/>
@@ -2021,7 +2021,7 @@
                 <w:noProof/>
                 <w:webHidden/>
               </w:rPr>
-              <w:instrText xml:space="preserve"> PAGEREF _Toc40779286 \h </w:instrText>
+              <w:instrText xml:space="preserve"> PAGEREF _Toc40881871 \h </w:instrText>
             </w:r>
             <w:r>
               <w:rPr>
@@ -2063,7 +2063,7 @@
               <w:lang w:val="es-AR" w:eastAsia="es-AR"/>
             </w:rPr>
           </w:pPr>
-          <w:hyperlink w:anchor="_Toc40779287" w:history="1">
+          <w:hyperlink w:anchor="_Toc40881872" w:history="1">
             <w:r>
               <w:rPr>
                 <w:rStyle w:val="Hipervnculo"/>
@@ -2090,7 +2090,7 @@
                 <w:noProof/>
                 <w:webHidden/>
               </w:rPr>
-              <w:instrText xml:space="preserve"> PAGEREF _Toc40779287 \h </w:instrText>
+              <w:instrText xml:space="preserve"> PAGEREF _Toc40881872 \h </w:instrText>
             </w:r>
             <w:r>
               <w:rPr>
@@ -2134,7 +2134,7 @@
               <w:lang w:val="es-AR" w:eastAsia="es-AR"/>
             </w:rPr>
           </w:pPr>
-          <w:hyperlink w:anchor="_Toc40779288" w:history="1">
+          <w:hyperlink w:anchor="_Toc40881873" w:history="1">
             <w:r>
               <w:rPr>
                 <w:rStyle w:val="Hipervnculo"/>
@@ -2161,7 +2161,7 @@
                 <w:noProof/>
                 <w:webHidden/>
               </w:rPr>
-              <w:instrText xml:space="preserve"> PAGEREF _Toc40779288 \h </w:instrText>
+              <w:instrText xml:space="preserve"> PAGEREF _Toc40881873 \h </w:instrText>
             </w:r>
             <w:r>
               <w:rPr>
@@ -2203,7 +2203,7 @@
               <w:lang w:val="es-AR" w:eastAsia="es-AR"/>
             </w:rPr>
           </w:pPr>
-          <w:hyperlink w:anchor="_Toc40779289" w:history="1">
+          <w:hyperlink w:anchor="_Toc40881874" w:history="1">
             <w:r>
               <w:rPr>
                 <w:rStyle w:val="Hipervnculo"/>
@@ -2230,7 +2230,7 @@
                 <w:noProof/>
                 <w:webHidden/>
               </w:rPr>
-              <w:instrText xml:space="preserve"> PAGEREF _Toc40779289 \h </w:instrText>
+              <w:instrText xml:space="preserve"> PAGEREF _Toc40881874 \h </w:instrText>
             </w:r>
             <w:r>
               <w:rPr>
@@ -2272,7 +2272,7 @@
               <w:lang w:val="es-AR" w:eastAsia="es-AR"/>
             </w:rPr>
           </w:pPr>
-          <w:hyperlink w:anchor="_Toc40779290" w:history="1">
+          <w:hyperlink w:anchor="_Toc40881875" w:history="1">
             <w:r>
               <w:rPr>
                 <w:rStyle w:val="Hipervnculo"/>
@@ -2299,7 +2299,7 @@
                 <w:noProof/>
                 <w:webHidden/>
               </w:rPr>
-              <w:instrText xml:space="preserve"> PAGEREF _Toc40779290 \h </w:instrText>
+              <w:instrText xml:space="preserve"> PAGEREF _Toc40881875 \h </w:instrText>
             </w:r>
             <w:r>
               <w:rPr>
@@ -2343,7 +2343,7 @@
               <w:lang w:val="es-AR" w:eastAsia="es-AR"/>
             </w:rPr>
           </w:pPr>
-          <w:hyperlink w:anchor="_Toc40779291" w:history="1">
+          <w:hyperlink w:anchor="_Toc40881876" w:history="1">
             <w:r>
               <w:rPr>
                 <w:rStyle w:val="Hipervnculo"/>
@@ -2370,7 +2370,7 @@
                 <w:noProof/>
                 <w:webHidden/>
               </w:rPr>
-              <w:instrText xml:space="preserve"> PAGEREF _Toc40779291 \h </w:instrText>
+              <w:instrText xml:space="preserve"> PAGEREF _Toc40881876 \h </w:instrText>
             </w:r>
             <w:r>
               <w:rPr>
@@ -2412,7 +2412,7 @@
               <w:lang w:val="es-AR" w:eastAsia="es-AR"/>
             </w:rPr>
           </w:pPr>
-          <w:hyperlink w:anchor="_Toc40779292" w:history="1">
+          <w:hyperlink w:anchor="_Toc40881877" w:history="1">
             <w:r>
               <w:rPr>
                 <w:rStyle w:val="Hipervnculo"/>
@@ -2439,7 +2439,7 @@
                 <w:noProof/>
                 <w:webHidden/>
               </w:rPr>
-              <w:instrText xml:space="preserve"> PAGEREF _Toc40779292 \h </w:instrText>
+              <w:instrText xml:space="preserve"> PAGEREF _Toc40881877 \h </w:instrText>
             </w:r>
             <w:r>
               <w:rPr>
@@ -2481,7 +2481,7 @@
               <w:lang w:val="es-AR" w:eastAsia="es-AR"/>
             </w:rPr>
           </w:pPr>
-          <w:hyperlink w:anchor="_Toc40779293" w:history="1">
+          <w:hyperlink w:anchor="_Toc40881878" w:history="1">
             <w:r>
               <w:rPr>
                 <w:rStyle w:val="Hipervnculo"/>
@@ -2508,7 +2508,7 @@
                 <w:noProof/>
                 <w:webHidden/>
               </w:rPr>
-              <w:instrText xml:space="preserve"> PAGEREF _Toc40779293 \h </w:instrText>
+              <w:instrText xml:space="preserve"> PAGEREF _Toc40881878 \h </w:instrText>
             </w:r>
             <w:r>
               <w:rPr>
@@ -2552,7 +2552,7 @@
               <w:lang w:val="es-AR" w:eastAsia="es-AR"/>
             </w:rPr>
           </w:pPr>
-          <w:hyperlink w:anchor="_Toc40779294" w:history="1">
+          <w:hyperlink w:anchor="_Toc40881879" w:history="1">
             <w:r>
               <w:rPr>
                 <w:rStyle w:val="Hipervnculo"/>
@@ -2579,7 +2579,7 @@
                 <w:noProof/>
                 <w:webHidden/>
               </w:rPr>
-              <w:instrText xml:space="preserve"> PAGEREF _Toc40779294 \h </w:instrText>
+              <w:instrText xml:space="preserve"> PAGEREF _Toc40881879 \h </w:instrText>
             </w:r>
             <w:r>
               <w:rPr>
@@ -2621,7 +2621,7 @@
               <w:lang w:val="es-AR" w:eastAsia="es-AR"/>
             </w:rPr>
           </w:pPr>
-          <w:hyperlink w:anchor="_Toc40779295" w:history="1">
+          <w:hyperlink w:anchor="_Toc40881880" w:history="1">
             <w:r>
               <w:rPr>
                 <w:rStyle w:val="Hipervnculo"/>
@@ -2648,7 +2648,7 @@
                 <w:noProof/>
                 <w:webHidden/>
               </w:rPr>
-              <w:instrText xml:space="preserve"> PAGEREF _Toc40779295 \h </w:instrText>
+              <w:instrText xml:space="preserve"> PAGEREF _Toc40881880 \h </w:instrText>
             </w:r>
             <w:r>
               <w:rPr>
@@ -2690,7 +2690,7 @@
               <w:lang w:val="es-AR" w:eastAsia="es-AR"/>
             </w:rPr>
           </w:pPr>
-          <w:hyperlink w:anchor="_Toc40779296" w:history="1">
+          <w:hyperlink w:anchor="_Toc40881881" w:history="1">
             <w:r>
               <w:rPr>
                 <w:rStyle w:val="Hipervnculo"/>
@@ -2717,7 +2717,7 @@
                 <w:noProof/>
                 <w:webHidden/>
               </w:rPr>
-              <w:instrText xml:space="preserve"> PAGEREF _Toc40779296 \h </w:instrText>
+              <w:instrText xml:space="preserve"> PAGEREF _Toc40881881 \h </w:instrText>
             </w:r>
             <w:r>
               <w:rPr>
@@ -2761,7 +2761,7 @@
               <w:lang w:val="es-AR" w:eastAsia="es-AR"/>
             </w:rPr>
           </w:pPr>
-          <w:hyperlink w:anchor="_Toc40779297" w:history="1">
+          <w:hyperlink w:anchor="_Toc40881882" w:history="1">
             <w:r>
               <w:rPr>
                 <w:rStyle w:val="Hipervnculo"/>
@@ -2788,7 +2788,7 @@
                 <w:noProof/>
                 <w:webHidden/>
               </w:rPr>
-              <w:instrText xml:space="preserve"> PAGEREF _Toc40779297 \h </w:instrText>
+              <w:instrText xml:space="preserve"> PAGEREF _Toc40881882 \h </w:instrText>
             </w:r>
             <w:r>
               <w:rPr>
@@ -2830,7 +2830,7 @@
               <w:lang w:val="es-AR" w:eastAsia="es-AR"/>
             </w:rPr>
           </w:pPr>
-          <w:hyperlink w:anchor="_Toc40779298" w:history="1">
+          <w:hyperlink w:anchor="_Toc40881883" w:history="1">
             <w:r>
               <w:rPr>
                 <w:rStyle w:val="Hipervnculo"/>
@@ -2857,7 +2857,7 @@
                 <w:noProof/>
                 <w:webHidden/>
               </w:rPr>
-              <w:instrText xml:space="preserve"> PAGEREF _Toc40779298 \h </w:instrText>
+              <w:instrText xml:space="preserve"> PAGEREF _Toc40881883 \h </w:instrText>
             </w:r>
             <w:r>
               <w:rPr>
@@ -2899,7 +2899,7 @@
               <w:lang w:val="es-AR" w:eastAsia="es-AR"/>
             </w:rPr>
           </w:pPr>
-          <w:hyperlink w:anchor="_Toc40779299" w:history="1">
+          <w:hyperlink w:anchor="_Toc40881884" w:history="1">
             <w:r>
               <w:rPr>
                 <w:rStyle w:val="Hipervnculo"/>
@@ -2926,7 +2926,7 @@
                 <w:noProof/>
                 <w:webHidden/>
               </w:rPr>
-              <w:instrText xml:space="preserve"> PAGEREF _Toc40779299 \h </w:instrText>
+              <w:instrText xml:space="preserve"> PAGEREF _Toc40881884 \h </w:instrText>
             </w:r>
             <w:r>
               <w:rPr>
@@ -2970,7 +2970,7 @@
               <w:lang w:val="es-AR" w:eastAsia="es-AR"/>
             </w:rPr>
           </w:pPr>
-          <w:hyperlink w:anchor="_Toc40779300" w:history="1">
+          <w:hyperlink w:anchor="_Toc40881885" w:history="1">
             <w:r>
               <w:rPr>
                 <w:rStyle w:val="Hipervnculo"/>
@@ -2997,7 +2997,7 @@
                 <w:noProof/>
                 <w:webHidden/>
               </w:rPr>
-              <w:instrText xml:space="preserve"> PAGEREF _Toc40779300 \h </w:instrText>
+              <w:instrText xml:space="preserve"> PAGEREF _Toc40881885 \h </w:instrText>
             </w:r>
             <w:r>
               <w:rPr>
@@ -3039,7 +3039,7 @@
               <w:lang w:val="es-AR" w:eastAsia="es-AR"/>
             </w:rPr>
           </w:pPr>
-          <w:hyperlink w:anchor="_Toc40779301" w:history="1">
+          <w:hyperlink w:anchor="_Toc40881886" w:history="1">
             <w:r>
               <w:rPr>
                 <w:rStyle w:val="Hipervnculo"/>
@@ -3066,7 +3066,7 @@
                 <w:noProof/>
                 <w:webHidden/>
               </w:rPr>
-              <w:instrText xml:space="preserve"> PAGEREF _Toc40779301 \h </w:instrText>
+              <w:instrText xml:space="preserve"> PAGEREF _Toc40881886 \h </w:instrText>
             </w:r>
             <w:r>
               <w:rPr>
@@ -3108,7 +3108,7 @@
               <w:lang w:val="es-AR" w:eastAsia="es-AR"/>
             </w:rPr>
           </w:pPr>
-          <w:hyperlink w:anchor="_Toc40779302" w:history="1">
+          <w:hyperlink w:anchor="_Toc40881887" w:history="1">
             <w:r>
               <w:rPr>
                 <w:rStyle w:val="Hipervnculo"/>
@@ -3135,7 +3135,7 @@
                 <w:noProof/>
                 <w:webHidden/>
               </w:rPr>
-              <w:instrText xml:space="preserve"> PAGEREF _Toc40779302 \h </w:instrText>
+              <w:instrText xml:space="preserve"> PAGEREF _Toc40881887 \h </w:instrText>
             </w:r>
             <w:r>
               <w:rPr>
@@ -3179,7 +3179,7 @@
               <w:lang w:val="es-AR" w:eastAsia="es-AR"/>
             </w:rPr>
           </w:pPr>
-          <w:hyperlink w:anchor="_Toc40779303" w:history="1">
+          <w:hyperlink w:anchor="_Toc40881888" w:history="1">
             <w:r>
               <w:rPr>
                 <w:rStyle w:val="Hipervnculo"/>
@@ -3206,7 +3206,7 @@
                 <w:noProof/>
                 <w:webHidden/>
               </w:rPr>
-              <w:instrText xml:space="preserve"> PAGEREF _Toc40779303 \h </w:instrText>
+              <w:instrText xml:space="preserve"> PAGEREF _Toc40881888 \h </w:instrText>
             </w:r>
             <w:r>
               <w:rPr>
@@ -3248,7 +3248,7 @@
               <w:lang w:val="es-AR" w:eastAsia="es-AR"/>
             </w:rPr>
           </w:pPr>
-          <w:hyperlink w:anchor="_Toc40779304" w:history="1">
+          <w:hyperlink w:anchor="_Toc40881889" w:history="1">
             <w:r>
               <w:rPr>
                 <w:rStyle w:val="Hipervnculo"/>
@@ -3275,7 +3275,7 @@
                 <w:noProof/>
                 <w:webHidden/>
               </w:rPr>
-              <w:instrText xml:space="preserve"> PAGEREF _Toc40779304 \h </w:instrText>
+              <w:instrText xml:space="preserve"> PAGEREF _Toc40881889 \h </w:instrText>
             </w:r>
             <w:r>
               <w:rPr>
@@ -3317,7 +3317,7 @@
               <w:lang w:val="es-AR" w:eastAsia="es-AR"/>
             </w:rPr>
           </w:pPr>
-          <w:hyperlink w:anchor="_Toc40779305" w:history="1">
+          <w:hyperlink w:anchor="_Toc40881890" w:history="1">
             <w:r>
               <w:rPr>
                 <w:rStyle w:val="Hipervnculo"/>
@@ -3344,7 +3344,7 @@
                 <w:noProof/>
                 <w:webHidden/>
               </w:rPr>
-              <w:instrText xml:space="preserve"> PAGEREF _Toc40779305 \h </w:instrText>
+              <w:instrText xml:space="preserve"> PAGEREF _Toc40881890 \h </w:instrText>
             </w:r>
             <w:r>
               <w:rPr>
@@ -3388,7 +3388,7 @@
               <w:lang w:val="es-AR" w:eastAsia="es-AR"/>
             </w:rPr>
           </w:pPr>
-          <w:hyperlink w:anchor="_Toc40779306" w:history="1">
+          <w:hyperlink w:anchor="_Toc40881891" w:history="1">
             <w:r>
               <w:rPr>
                 <w:rStyle w:val="Hipervnculo"/>
@@ -3415,7 +3415,7 @@
                 <w:noProof/>
                 <w:webHidden/>
               </w:rPr>
-              <w:instrText xml:space="preserve"> PAGEREF _Toc40779306 \h </w:instrText>
+              <w:instrText xml:space="preserve"> PAGEREF _Toc40881891 \h </w:instrText>
             </w:r>
             <w:r>
               <w:rPr>
@@ -3457,7 +3457,7 @@
               <w:lang w:val="es-AR" w:eastAsia="es-AR"/>
             </w:rPr>
           </w:pPr>
-          <w:hyperlink w:anchor="_Toc40779307" w:history="1">
+          <w:hyperlink w:anchor="_Toc40881892" w:history="1">
             <w:r>
               <w:rPr>
                 <w:rStyle w:val="Hipervnculo"/>
@@ -3484,7 +3484,7 @@
                 <w:noProof/>
                 <w:webHidden/>
               </w:rPr>
-              <w:instrText xml:space="preserve"> PAGEREF _Toc40779307 \h </w:instrText>
+              <w:instrText xml:space="preserve"> PAGEREF _Toc40881892 \h </w:instrText>
             </w:r>
             <w:r>
               <w:rPr>
@@ -3526,7 +3526,7 @@
               <w:lang w:val="es-AR" w:eastAsia="es-AR"/>
             </w:rPr>
           </w:pPr>
-          <w:hyperlink w:anchor="_Toc40779308" w:history="1">
+          <w:hyperlink w:anchor="_Toc40881893" w:history="1">
             <w:r>
               <w:rPr>
                 <w:rStyle w:val="Hipervnculo"/>
@@ -3553,7 +3553,7 @@
                 <w:noProof/>
                 <w:webHidden/>
               </w:rPr>
-              <w:instrText xml:space="preserve"> PAGEREF _Toc40779308 \h </w:instrText>
+              <w:instrText xml:space="preserve"> PAGEREF _Toc40881893 \h </w:instrText>
             </w:r>
             <w:r>
               <w:rPr>
@@ -3597,7 +3597,7 @@
               <w:lang w:val="es-AR" w:eastAsia="es-AR"/>
             </w:rPr>
           </w:pPr>
-          <w:hyperlink w:anchor="_Toc40779309" w:history="1">
+          <w:hyperlink w:anchor="_Toc40881894" w:history="1">
             <w:r>
               <w:rPr>
                 <w:rStyle w:val="Hipervnculo"/>
@@ -3624,7 +3624,7 @@
                 <w:noProof/>
                 <w:webHidden/>
               </w:rPr>
-              <w:instrText xml:space="preserve"> PAGEREF _Toc40779309 \h </w:instrText>
+              <w:instrText xml:space="preserve"> PAGEREF _Toc40881894 \h </w:instrText>
             </w:r>
             <w:r>
               <w:rPr>
@@ -3707,7 +3707,7 @@
         </w:rPr>
       </w:pPr>
       <w:bookmarkStart w:id="1" w:name="_Toc29278824"/>
-      <w:bookmarkStart w:id="2" w:name="_Toc40779266"/>
+      <w:bookmarkStart w:id="2" w:name="_Toc40881851"/>
       <w:r>
         <w:rPr>
           <w:bCs w:val="0"/>
@@ -3749,7 +3749,7 @@
           <w:szCs w:val="28"/>
         </w:rPr>
       </w:pPr>
-      <w:bookmarkStart w:id="3" w:name="_Toc40779267"/>
+      <w:bookmarkStart w:id="3" w:name="_Toc40881852"/>
       <w:r>
         <w:t>Caso de Prueba P001</w:t>
       </w:r>
@@ -3773,7 +3773,7 @@
       <w:pPr>
         <w:pStyle w:val="PSI-Ttulo3"/>
       </w:pPr>
-      <w:bookmarkStart w:id="4" w:name="_Toc40779268"/>
+      <w:bookmarkStart w:id="4" w:name="_Toc40881853"/>
       <w:r>
         <w:t>Descripción</w:t>
       </w:r>
@@ -3806,7 +3806,7 @@
       <w:pPr>
         <w:pStyle w:val="PSI-Ttulo3"/>
       </w:pPr>
-      <w:bookmarkStart w:id="5" w:name="_Toc40779269"/>
+      <w:bookmarkStart w:id="5" w:name="_Toc40881854"/>
       <w:r>
         <w:t>Evaluación de la Prueba</w:t>
       </w:r>
@@ -4971,7 +4971,7 @@
           <w:szCs w:val="28"/>
         </w:rPr>
       </w:pPr>
-      <w:bookmarkStart w:id="6" w:name="_Toc40779270"/>
+      <w:bookmarkStart w:id="6" w:name="_Toc40881855"/>
       <w:r>
         <w:t>Caso de Prueba P002</w:t>
       </w:r>
@@ -4992,7 +4992,7 @@
       <w:pPr>
         <w:pStyle w:val="PSI-Ttulo3"/>
       </w:pPr>
-      <w:bookmarkStart w:id="7" w:name="_Toc40779271"/>
+      <w:bookmarkStart w:id="7" w:name="_Toc40881856"/>
       <w:r>
         <w:t>Descripción</w:t>
       </w:r>
@@ -5022,7 +5022,7 @@
       <w:pPr>
         <w:pStyle w:val="PSI-Ttulo3"/>
       </w:pPr>
-      <w:bookmarkStart w:id="8" w:name="_Toc40779272"/>
+      <w:bookmarkStart w:id="8" w:name="_Toc40881857"/>
       <w:r>
         <w:t>Evaluación de la Prueba</w:t>
       </w:r>
@@ -6330,7 +6330,7 @@
           <w:szCs w:val="28"/>
         </w:rPr>
       </w:pPr>
-      <w:bookmarkStart w:id="9" w:name="_Toc40779273"/>
+      <w:bookmarkStart w:id="9" w:name="_Toc40881858"/>
       <w:r>
         <w:lastRenderedPageBreak/>
         <w:t>Caso de Prueba P003</w:t>
@@ -6352,7 +6352,7 @@
       <w:pPr>
         <w:pStyle w:val="PSI-Ttulo3"/>
       </w:pPr>
-      <w:bookmarkStart w:id="10" w:name="_Toc40779274"/>
+      <w:bookmarkStart w:id="10" w:name="_Toc40881859"/>
       <w:r>
         <w:t>Descripción</w:t>
       </w:r>
@@ -6382,7 +6382,7 @@
       <w:pPr>
         <w:pStyle w:val="PSI-Ttulo3"/>
       </w:pPr>
-      <w:bookmarkStart w:id="11" w:name="_Toc40779275"/>
+      <w:bookmarkStart w:id="11" w:name="_Toc40881860"/>
       <w:r>
         <w:t>Evaluación de la Prueba</w:t>
       </w:r>
@@ -8007,7 +8007,7 @@
           <w:szCs w:val="28"/>
         </w:rPr>
       </w:pPr>
-      <w:bookmarkStart w:id="12" w:name="_Toc40779276"/>
+      <w:bookmarkStart w:id="12" w:name="_Toc40881861"/>
       <w:r>
         <w:t>Caso de Prueba P00</w:t>
       </w:r>
@@ -8031,7 +8031,7 @@
       <w:pPr>
         <w:pStyle w:val="PSI-Ttulo3"/>
       </w:pPr>
-      <w:bookmarkStart w:id="13" w:name="_Toc40779277"/>
+      <w:bookmarkStart w:id="13" w:name="_Toc40881862"/>
       <w:r>
         <w:t>Descripción</w:t>
       </w:r>
@@ -8081,7 +8081,7 @@
       <w:pPr>
         <w:pStyle w:val="PSI-Ttulo3"/>
       </w:pPr>
-      <w:bookmarkStart w:id="14" w:name="_Toc40779278"/>
+      <w:bookmarkStart w:id="14" w:name="_Toc40881863"/>
       <w:r>
         <w:t>Evaluación de la Prueba</w:t>
       </w:r>
@@ -9509,7 +9509,7 @@
           <w:szCs w:val="28"/>
         </w:rPr>
       </w:pPr>
-      <w:bookmarkStart w:id="15" w:name="_Toc40779279"/>
+      <w:bookmarkStart w:id="15" w:name="_Toc40881864"/>
       <w:r>
         <w:lastRenderedPageBreak/>
         <w:t>C</w:t>
@@ -9537,7 +9537,7 @@
       <w:pPr>
         <w:pStyle w:val="PSI-Ttulo3"/>
       </w:pPr>
-      <w:bookmarkStart w:id="16" w:name="_Toc40779280"/>
+      <w:bookmarkStart w:id="16" w:name="_Toc40881865"/>
       <w:r>
         <w:t>Descripción</w:t>
       </w:r>
@@ -9570,7 +9570,7 @@
       <w:pPr>
         <w:pStyle w:val="PSI-Ttulo3"/>
       </w:pPr>
-      <w:bookmarkStart w:id="17" w:name="_Toc40779281"/>
+      <w:bookmarkStart w:id="17" w:name="_Toc40881866"/>
       <w:r>
         <w:t>Evaluación de la Prueba</w:t>
       </w:r>
@@ -10732,7 +10732,7 @@
           <w:szCs w:val="28"/>
         </w:rPr>
       </w:pPr>
-      <w:bookmarkStart w:id="18" w:name="_Toc40779282"/>
+      <w:bookmarkStart w:id="18" w:name="_Toc40881867"/>
       <w:r>
         <w:t>Caso de Prueba P0</w:t>
       </w:r>
@@ -10753,7 +10753,7 @@
       <w:pPr>
         <w:pStyle w:val="PSI-Ttulo3"/>
       </w:pPr>
-      <w:bookmarkStart w:id="19" w:name="_Toc40779283"/>
+      <w:bookmarkStart w:id="19" w:name="_Toc40881868"/>
       <w:r>
         <w:t>Descripción</w:t>
       </w:r>
@@ -10797,7 +10797,7 @@
       <w:pPr>
         <w:pStyle w:val="PSI-Ttulo3"/>
       </w:pPr>
-      <w:bookmarkStart w:id="20" w:name="_Toc40779284"/>
+      <w:bookmarkStart w:id="20" w:name="_Toc40881869"/>
       <w:r>
         <w:t>Evaluación de la Prueba</w:t>
       </w:r>
@@ -12011,7 +12011,7 @@
           <w:szCs w:val="28"/>
         </w:rPr>
       </w:pPr>
-      <w:bookmarkStart w:id="21" w:name="_Toc40779285"/>
+      <w:bookmarkStart w:id="21" w:name="_Toc40881870"/>
       <w:r>
         <w:t>Caso de Prueba P0</w:t>
       </w:r>
@@ -12032,7 +12032,7 @@
       <w:pPr>
         <w:pStyle w:val="PSI-Ttulo3"/>
       </w:pPr>
-      <w:bookmarkStart w:id="22" w:name="_Toc40779286"/>
+      <w:bookmarkStart w:id="22" w:name="_Toc40881871"/>
       <w:r>
         <w:t>Descripción</w:t>
       </w:r>
@@ -12059,7 +12059,7 @@
       <w:pPr>
         <w:pStyle w:val="PSI-Ttulo3"/>
       </w:pPr>
-      <w:bookmarkStart w:id="23" w:name="_Toc40779287"/>
+      <w:bookmarkStart w:id="23" w:name="_Toc40881872"/>
       <w:r>
         <w:t>Evaluación de la Prueba</w:t>
       </w:r>
@@ -14261,7 +14261,7 @@
           <w:szCs w:val="28"/>
         </w:rPr>
       </w:pPr>
-      <w:bookmarkStart w:id="24" w:name="_Toc40779288"/>
+      <w:bookmarkStart w:id="24" w:name="_Toc40881873"/>
       <w:r>
         <w:lastRenderedPageBreak/>
         <w:t>Caso de Prueba P0</w:t>
@@ -14286,7 +14286,7 @@
       <w:pPr>
         <w:pStyle w:val="PSI-Ttulo3"/>
       </w:pPr>
-      <w:bookmarkStart w:id="25" w:name="_Toc40779289"/>
+      <w:bookmarkStart w:id="25" w:name="_Toc40881874"/>
       <w:r>
         <w:t>Descripción</w:t>
       </w:r>
@@ -14357,7 +14357,7 @@
       <w:pPr>
         <w:pStyle w:val="PSI-Ttulo3"/>
       </w:pPr>
-      <w:bookmarkStart w:id="26" w:name="_Toc40779290"/>
+      <w:bookmarkStart w:id="26" w:name="_Toc40881875"/>
       <w:r>
         <w:t>Evaluación de la Prueba</w:t>
       </w:r>
@@ -15514,7 +15514,7 @@
           <w:szCs w:val="28"/>
         </w:rPr>
       </w:pPr>
-      <w:bookmarkStart w:id="27" w:name="_Toc40779291"/>
+      <w:bookmarkStart w:id="27" w:name="_Toc40881876"/>
       <w:r>
         <w:t>Caso de Prueba P0</w:t>
       </w:r>
@@ -15535,7 +15535,7 @@
       <w:pPr>
         <w:pStyle w:val="PSI-Ttulo3"/>
       </w:pPr>
-      <w:bookmarkStart w:id="28" w:name="_Toc40779292"/>
+      <w:bookmarkStart w:id="28" w:name="_Toc40881877"/>
       <w:r>
         <w:t>Descripción</w:t>
       </w:r>
@@ -15573,7 +15573,7 @@
       <w:pPr>
         <w:pStyle w:val="PSI-Ttulo3"/>
       </w:pPr>
-      <w:bookmarkStart w:id="29" w:name="_Toc40779293"/>
+      <w:bookmarkStart w:id="29" w:name="_Toc40881878"/>
       <w:r>
         <w:t>Evaluación de la Prueba</w:t>
       </w:r>
@@ -17153,7 +17153,7 @@
           <w:szCs w:val="28"/>
         </w:rPr>
       </w:pPr>
-      <w:bookmarkStart w:id="30" w:name="_Toc40779294"/>
+      <w:bookmarkStart w:id="30" w:name="_Toc40881879"/>
       <w:r>
         <w:t>Caso de Prueba P0</w:t>
       </w:r>
@@ -17174,7 +17174,7 @@
       <w:pPr>
         <w:pStyle w:val="PSI-Ttulo3"/>
       </w:pPr>
-      <w:bookmarkStart w:id="31" w:name="_Toc40779295"/>
+      <w:bookmarkStart w:id="31" w:name="_Toc40881880"/>
       <w:r>
         <w:t>Descripción</w:t>
       </w:r>
@@ -17212,7 +17212,7 @@
       <w:pPr>
         <w:pStyle w:val="PSI-Ttulo3"/>
       </w:pPr>
-      <w:bookmarkStart w:id="32" w:name="_Toc40779296"/>
+      <w:bookmarkStart w:id="32" w:name="_Toc40881881"/>
       <w:r>
         <w:t>Evaluación de la Prueba</w:t>
       </w:r>
@@ -18525,7 +18525,7 @@
       <w:pPr>
         <w:pStyle w:val="PSI-Ttulo2"/>
       </w:pPr>
-      <w:bookmarkStart w:id="33" w:name="_Toc40779297"/>
+      <w:bookmarkStart w:id="33" w:name="_Toc40881882"/>
       <w:r>
         <w:t>Caso de Prueba P0</w:t>
       </w:r>
@@ -18543,7 +18543,7 @@
       <w:pPr>
         <w:pStyle w:val="PSI-Ttulo3"/>
       </w:pPr>
-      <w:bookmarkStart w:id="34" w:name="_Toc40779298"/>
+      <w:bookmarkStart w:id="34" w:name="_Toc40881883"/>
       <w:r>
         <w:t>Descripción</w:t>
       </w:r>
@@ -18567,7 +18567,7 @@
       <w:pPr>
         <w:pStyle w:val="PSI-Ttulo3"/>
       </w:pPr>
-      <w:bookmarkStart w:id="35" w:name="_Toc40779299"/>
+      <w:bookmarkStart w:id="35" w:name="_Toc40881884"/>
       <w:r>
         <w:t>Evaluación de la Prueba</w:t>
       </w:r>
@@ -20719,7 +20719,7 @@
       <w:pPr>
         <w:pStyle w:val="PSI-Ttulo2"/>
       </w:pPr>
-      <w:bookmarkStart w:id="36" w:name="_Toc40779300"/>
+      <w:bookmarkStart w:id="36" w:name="_Toc40881885"/>
       <w:r>
         <w:lastRenderedPageBreak/>
         <w:t>Caso de Prueba P012</w:t>
@@ -20735,7 +20735,7 @@
       <w:pPr>
         <w:pStyle w:val="PSI-Ttulo3"/>
       </w:pPr>
-      <w:bookmarkStart w:id="37" w:name="_Toc40779301"/>
+      <w:bookmarkStart w:id="37" w:name="_Toc40881886"/>
       <w:r>
         <w:t>Descripción</w:t>
       </w:r>
@@ -20759,7 +20759,7 @@
       <w:pPr>
         <w:pStyle w:val="PSI-Ttulo3"/>
       </w:pPr>
-      <w:bookmarkStart w:id="38" w:name="_Toc40779302"/>
+      <w:bookmarkStart w:id="38" w:name="_Toc40881887"/>
       <w:r>
         <w:t>Evaluación de la Prueba</w:t>
       </w:r>
@@ -22382,7 +22382,7 @@
           <w:szCs w:val="28"/>
         </w:rPr>
       </w:pPr>
-      <w:bookmarkStart w:id="39" w:name="_Toc40779303"/>
+      <w:bookmarkStart w:id="39" w:name="_Toc40881888"/>
       <w:r>
         <w:lastRenderedPageBreak/>
         <w:t>Caso de Prueba P013</w:t>
@@ -22398,7 +22398,7 @@
       <w:pPr>
         <w:pStyle w:val="PSI-Ttulo3"/>
       </w:pPr>
-      <w:bookmarkStart w:id="40" w:name="_Toc40779304"/>
+      <w:bookmarkStart w:id="40" w:name="_Toc40881889"/>
       <w:r>
         <w:t>Descripción</w:t>
       </w:r>
@@ -22431,7 +22431,7 @@
       <w:pPr>
         <w:pStyle w:val="PSI-Ttulo3"/>
       </w:pPr>
-      <w:bookmarkStart w:id="41" w:name="_Toc40779305"/>
+      <w:bookmarkStart w:id="41" w:name="_Toc40881890"/>
       <w:r>
         <w:t>Evaluación de la Prueba</w:t>
       </w:r>
@@ -23648,7 +23648,7 @@
       <w:pPr>
         <w:pStyle w:val="PSI-Ttulo2"/>
       </w:pPr>
-      <w:bookmarkStart w:id="42" w:name="_Toc40779306"/>
+      <w:bookmarkStart w:id="42" w:name="_Toc40881891"/>
       <w:r>
         <w:t>Caso de Prueba P014</w:t>
       </w:r>
@@ -23663,7 +23663,7 @@
       <w:pPr>
         <w:pStyle w:val="PSI-Ttulo3"/>
       </w:pPr>
-      <w:bookmarkStart w:id="43" w:name="_Toc40779307"/>
+      <w:bookmarkStart w:id="43" w:name="_Toc40881892"/>
       <w:r>
         <w:t>Descripción</w:t>
       </w:r>
@@ -23687,7 +23687,7 @@
       <w:pPr>
         <w:pStyle w:val="PSI-Ttulo3"/>
       </w:pPr>
-      <w:bookmarkStart w:id="44" w:name="_Toc40779308"/>
+      <w:bookmarkStart w:id="44" w:name="_Toc40881893"/>
       <w:r>
         <w:t>Evaluación de la Prueba</w:t>
       </w:r>
@@ -26264,7 +26264,7 @@
       <w:pPr>
         <w:pStyle w:val="PSI-Ttulo2"/>
       </w:pPr>
-      <w:bookmarkStart w:id="46" w:name="_Toc40779309"/>
+      <w:bookmarkStart w:id="46" w:name="_Toc40881894"/>
       <w:r>
         <w:t>Evaluación</w:t>
       </w:r>
@@ -33140,6 +33140,7 @@
   <w:style w:type="character" w:default="1" w:styleId="Fuentedeprrafopredeter">
     <w:name w:val="Default Paragraph Font"/>
     <w:uiPriority w:val="1"/>
+    <w:semiHidden/>
     <w:unhideWhenUsed/>
   </w:style>
   <w:style w:type="table" w:default="1" w:styleId="Tablanormal">
@@ -34354,7 +34355,7 @@
 </file>
 
 <file path=customXml/itemProps2.xml><?xml version="1.0" encoding="utf-8"?>
-<ds:datastoreItem xmlns:ds="http://schemas.openxmlformats.org/officeDocument/2006/customXml" ds:itemID="{84AFD811-12CF-4E89-9E21-9CAC8891A3E9}">
+<ds:datastoreItem xmlns:ds="http://schemas.openxmlformats.org/officeDocument/2006/customXml" ds:itemID="{87D06238-1B00-455E-982B-81BE09CAF1FB}">
   <ds:schemaRefs>
     <ds:schemaRef ds:uri="http://schemas.openxmlformats.org/officeDocument/2006/bibliography"/>
   </ds:schemaRefs>

</xml_diff>

<commit_message>
-Actualización de las pruebas del CU Gestionar Plan debido a su reimplementación.
-Modificación al caso de prueba del CU Gestionar Asignatura.

-Actualización del documento Seguimiento de Pruebas.
</commit_message>
<xml_diff>
--- a/Construcción/Documentación Pruebas/Caso de Prueba - Gestionar Asignatura.docx
+++ b/Construcción/Documentación Pruebas/Caso de Prueba - Gestionar Asignatura.docx
@@ -600,7 +600,7 @@
           <w:r>
             <w:fldChar w:fldCharType="separate"/>
           </w:r>
-          <w:hyperlink w:anchor="_Toc40881851" w:history="1">
+          <w:hyperlink w:anchor="_Toc48845011" w:history="1">
             <w:r>
               <w:rPr>
                 <w:rStyle w:val="Hipervnculo"/>
@@ -627,7 +627,7 @@
                 <w:noProof/>
                 <w:webHidden/>
               </w:rPr>
-              <w:instrText xml:space="preserve"> PAGEREF _Toc40881851 \h </w:instrText>
+              <w:instrText xml:space="preserve"> PAGEREF _Toc48845011 \h </w:instrText>
             </w:r>
             <w:r>
               <w:rPr>
@@ -671,7 +671,7 @@
               <w:lang w:val="es-AR" w:eastAsia="es-AR"/>
             </w:rPr>
           </w:pPr>
-          <w:hyperlink w:anchor="_Toc40881852" w:history="1">
+          <w:hyperlink w:anchor="_Toc48845012" w:history="1">
             <w:r>
               <w:rPr>
                 <w:rStyle w:val="Hipervnculo"/>
@@ -698,7 +698,7 @@
                 <w:noProof/>
                 <w:webHidden/>
               </w:rPr>
-              <w:instrText xml:space="preserve"> PAGEREF _Toc40881852 \h </w:instrText>
+              <w:instrText xml:space="preserve"> PAGEREF _Toc48845012 \h </w:instrText>
             </w:r>
             <w:r>
               <w:rPr>
@@ -740,7 +740,7 @@
               <w:lang w:val="es-AR" w:eastAsia="es-AR"/>
             </w:rPr>
           </w:pPr>
-          <w:hyperlink w:anchor="_Toc40881853" w:history="1">
+          <w:hyperlink w:anchor="_Toc48845013" w:history="1">
             <w:r>
               <w:rPr>
                 <w:rStyle w:val="Hipervnculo"/>
@@ -767,7 +767,7 @@
                 <w:noProof/>
                 <w:webHidden/>
               </w:rPr>
-              <w:instrText xml:space="preserve"> PAGEREF _Toc40881853 \h </w:instrText>
+              <w:instrText xml:space="preserve"> PAGEREF _Toc48845013 \h </w:instrText>
             </w:r>
             <w:r>
               <w:rPr>
@@ -809,7 +809,7 @@
               <w:lang w:val="es-AR" w:eastAsia="es-AR"/>
             </w:rPr>
           </w:pPr>
-          <w:hyperlink w:anchor="_Toc40881854" w:history="1">
+          <w:hyperlink w:anchor="_Toc48845014" w:history="1">
             <w:r>
               <w:rPr>
                 <w:rStyle w:val="Hipervnculo"/>
@@ -836,7 +836,7 @@
                 <w:noProof/>
                 <w:webHidden/>
               </w:rPr>
-              <w:instrText xml:space="preserve"> PAGEREF _Toc40881854 \h </w:instrText>
+              <w:instrText xml:space="preserve"> PAGEREF _Toc48845014 \h </w:instrText>
             </w:r>
             <w:r>
               <w:rPr>
@@ -880,7 +880,7 @@
               <w:lang w:val="es-AR" w:eastAsia="es-AR"/>
             </w:rPr>
           </w:pPr>
-          <w:hyperlink w:anchor="_Toc40881855" w:history="1">
+          <w:hyperlink w:anchor="_Toc48845015" w:history="1">
             <w:r>
               <w:rPr>
                 <w:rStyle w:val="Hipervnculo"/>
@@ -907,7 +907,7 @@
                 <w:noProof/>
                 <w:webHidden/>
               </w:rPr>
-              <w:instrText xml:space="preserve"> PAGEREF _Toc40881855 \h </w:instrText>
+              <w:instrText xml:space="preserve"> PAGEREF _Toc48845015 \h </w:instrText>
             </w:r>
             <w:r>
               <w:rPr>
@@ -949,7 +949,7 @@
               <w:lang w:val="es-AR" w:eastAsia="es-AR"/>
             </w:rPr>
           </w:pPr>
-          <w:hyperlink w:anchor="_Toc40881856" w:history="1">
+          <w:hyperlink w:anchor="_Toc48845016" w:history="1">
             <w:r>
               <w:rPr>
                 <w:rStyle w:val="Hipervnculo"/>
@@ -976,7 +976,7 @@
                 <w:noProof/>
                 <w:webHidden/>
               </w:rPr>
-              <w:instrText xml:space="preserve"> PAGEREF _Toc40881856 \h </w:instrText>
+              <w:instrText xml:space="preserve"> PAGEREF _Toc48845016 \h </w:instrText>
             </w:r>
             <w:r>
               <w:rPr>
@@ -1018,7 +1018,7 @@
               <w:lang w:val="es-AR" w:eastAsia="es-AR"/>
             </w:rPr>
           </w:pPr>
-          <w:hyperlink w:anchor="_Toc40881857" w:history="1">
+          <w:hyperlink w:anchor="_Toc48845017" w:history="1">
             <w:r>
               <w:rPr>
                 <w:rStyle w:val="Hipervnculo"/>
@@ -1045,7 +1045,7 @@
                 <w:noProof/>
                 <w:webHidden/>
               </w:rPr>
-              <w:instrText xml:space="preserve"> PAGEREF _Toc40881857 \h </w:instrText>
+              <w:instrText xml:space="preserve"> PAGEREF _Toc48845017 \h </w:instrText>
             </w:r>
             <w:r>
               <w:rPr>
@@ -1089,7 +1089,7 @@
               <w:lang w:val="es-AR" w:eastAsia="es-AR"/>
             </w:rPr>
           </w:pPr>
-          <w:hyperlink w:anchor="_Toc40881858" w:history="1">
+          <w:hyperlink w:anchor="_Toc48845018" w:history="1">
             <w:r>
               <w:rPr>
                 <w:rStyle w:val="Hipervnculo"/>
@@ -1116,7 +1116,7 @@
                 <w:noProof/>
                 <w:webHidden/>
               </w:rPr>
-              <w:instrText xml:space="preserve"> PAGEREF _Toc40881858 \h </w:instrText>
+              <w:instrText xml:space="preserve"> PAGEREF _Toc48845018 \h </w:instrText>
             </w:r>
             <w:r>
               <w:rPr>
@@ -1158,7 +1158,7 @@
               <w:lang w:val="es-AR" w:eastAsia="es-AR"/>
             </w:rPr>
           </w:pPr>
-          <w:hyperlink w:anchor="_Toc40881859" w:history="1">
+          <w:hyperlink w:anchor="_Toc48845019" w:history="1">
             <w:r>
               <w:rPr>
                 <w:rStyle w:val="Hipervnculo"/>
@@ -1185,7 +1185,7 @@
                 <w:noProof/>
                 <w:webHidden/>
               </w:rPr>
-              <w:instrText xml:space="preserve"> PAGEREF _Toc40881859 \h </w:instrText>
+              <w:instrText xml:space="preserve"> PAGEREF _Toc48845019 \h </w:instrText>
             </w:r>
             <w:r>
               <w:rPr>
@@ -1227,7 +1227,7 @@
               <w:lang w:val="es-AR" w:eastAsia="es-AR"/>
             </w:rPr>
           </w:pPr>
-          <w:hyperlink w:anchor="_Toc40881860" w:history="1">
+          <w:hyperlink w:anchor="_Toc48845020" w:history="1">
             <w:r>
               <w:rPr>
                 <w:rStyle w:val="Hipervnculo"/>
@@ -1254,7 +1254,7 @@
                 <w:noProof/>
                 <w:webHidden/>
               </w:rPr>
-              <w:instrText xml:space="preserve"> PAGEREF _Toc40881860 \h </w:instrText>
+              <w:instrText xml:space="preserve"> PAGEREF _Toc48845020 \h </w:instrText>
             </w:r>
             <w:r>
               <w:rPr>
@@ -1298,7 +1298,7 @@
               <w:lang w:val="es-AR" w:eastAsia="es-AR"/>
             </w:rPr>
           </w:pPr>
-          <w:hyperlink w:anchor="_Toc40881861" w:history="1">
+          <w:hyperlink w:anchor="_Toc48845021" w:history="1">
             <w:r>
               <w:rPr>
                 <w:rStyle w:val="Hipervnculo"/>
@@ -1325,7 +1325,7 @@
                 <w:noProof/>
                 <w:webHidden/>
               </w:rPr>
-              <w:instrText xml:space="preserve"> PAGEREF _Toc40881861 \h </w:instrText>
+              <w:instrText xml:space="preserve"> PAGEREF _Toc48845021 \h </w:instrText>
             </w:r>
             <w:r>
               <w:rPr>
@@ -1367,7 +1367,7 @@
               <w:lang w:val="es-AR" w:eastAsia="es-AR"/>
             </w:rPr>
           </w:pPr>
-          <w:hyperlink w:anchor="_Toc40881862" w:history="1">
+          <w:hyperlink w:anchor="_Toc48845022" w:history="1">
             <w:r>
               <w:rPr>
                 <w:rStyle w:val="Hipervnculo"/>
@@ -1394,7 +1394,7 @@
                 <w:noProof/>
                 <w:webHidden/>
               </w:rPr>
-              <w:instrText xml:space="preserve"> PAGEREF _Toc40881862 \h </w:instrText>
+              <w:instrText xml:space="preserve"> PAGEREF _Toc48845022 \h </w:instrText>
             </w:r>
             <w:r>
               <w:rPr>
@@ -1436,7 +1436,7 @@
               <w:lang w:val="es-AR" w:eastAsia="es-AR"/>
             </w:rPr>
           </w:pPr>
-          <w:hyperlink w:anchor="_Toc40881863" w:history="1">
+          <w:hyperlink w:anchor="_Toc48845023" w:history="1">
             <w:r>
               <w:rPr>
                 <w:rStyle w:val="Hipervnculo"/>
@@ -1463,7 +1463,7 @@
                 <w:noProof/>
                 <w:webHidden/>
               </w:rPr>
-              <w:instrText xml:space="preserve"> PAGEREF _Toc40881863 \h </w:instrText>
+              <w:instrText xml:space="preserve"> PAGEREF _Toc48845023 \h </w:instrText>
             </w:r>
             <w:r>
               <w:rPr>
@@ -1507,7 +1507,7 @@
               <w:lang w:val="es-AR" w:eastAsia="es-AR"/>
             </w:rPr>
           </w:pPr>
-          <w:hyperlink w:anchor="_Toc40881864" w:history="1">
+          <w:hyperlink w:anchor="_Toc48845024" w:history="1">
             <w:r>
               <w:rPr>
                 <w:rStyle w:val="Hipervnculo"/>
@@ -1534,7 +1534,7 @@
                 <w:noProof/>
                 <w:webHidden/>
               </w:rPr>
-              <w:instrText xml:space="preserve"> PAGEREF _Toc40881864 \h </w:instrText>
+              <w:instrText xml:space="preserve"> PAGEREF _Toc48845024 \h </w:instrText>
             </w:r>
             <w:r>
               <w:rPr>
@@ -1576,7 +1576,7 @@
               <w:lang w:val="es-AR" w:eastAsia="es-AR"/>
             </w:rPr>
           </w:pPr>
-          <w:hyperlink w:anchor="_Toc40881865" w:history="1">
+          <w:hyperlink w:anchor="_Toc48845025" w:history="1">
             <w:r>
               <w:rPr>
                 <w:rStyle w:val="Hipervnculo"/>
@@ -1603,7 +1603,7 @@
                 <w:noProof/>
                 <w:webHidden/>
               </w:rPr>
-              <w:instrText xml:space="preserve"> PAGEREF _Toc40881865 \h </w:instrText>
+              <w:instrText xml:space="preserve"> PAGEREF _Toc48845025 \h </w:instrText>
             </w:r>
             <w:r>
               <w:rPr>
@@ -1645,7 +1645,7 @@
               <w:lang w:val="es-AR" w:eastAsia="es-AR"/>
             </w:rPr>
           </w:pPr>
-          <w:hyperlink w:anchor="_Toc40881866" w:history="1">
+          <w:hyperlink w:anchor="_Toc48845026" w:history="1">
             <w:r>
               <w:rPr>
                 <w:rStyle w:val="Hipervnculo"/>
@@ -1672,7 +1672,7 @@
                 <w:noProof/>
                 <w:webHidden/>
               </w:rPr>
-              <w:instrText xml:space="preserve"> PAGEREF _Toc40881866 \h </w:instrText>
+              <w:instrText xml:space="preserve"> PAGEREF _Toc48845026 \h </w:instrText>
             </w:r>
             <w:r>
               <w:rPr>
@@ -1716,7 +1716,7 @@
               <w:lang w:val="es-AR" w:eastAsia="es-AR"/>
             </w:rPr>
           </w:pPr>
-          <w:hyperlink w:anchor="_Toc40881867" w:history="1">
+          <w:hyperlink w:anchor="_Toc48845027" w:history="1">
             <w:r>
               <w:rPr>
                 <w:rStyle w:val="Hipervnculo"/>
@@ -1743,7 +1743,7 @@
                 <w:noProof/>
                 <w:webHidden/>
               </w:rPr>
-              <w:instrText xml:space="preserve"> PAGEREF _Toc40881867 \h </w:instrText>
+              <w:instrText xml:space="preserve"> PAGEREF _Toc48845027 \h </w:instrText>
             </w:r>
             <w:r>
               <w:rPr>
@@ -1785,7 +1785,7 @@
               <w:lang w:val="es-AR" w:eastAsia="es-AR"/>
             </w:rPr>
           </w:pPr>
-          <w:hyperlink w:anchor="_Toc40881868" w:history="1">
+          <w:hyperlink w:anchor="_Toc48845028" w:history="1">
             <w:r>
               <w:rPr>
                 <w:rStyle w:val="Hipervnculo"/>
@@ -1812,7 +1812,7 @@
                 <w:noProof/>
                 <w:webHidden/>
               </w:rPr>
-              <w:instrText xml:space="preserve"> PAGEREF _Toc40881868 \h </w:instrText>
+              <w:instrText xml:space="preserve"> PAGEREF _Toc48845028 \h </w:instrText>
             </w:r>
             <w:r>
               <w:rPr>
@@ -1854,7 +1854,7 @@
               <w:lang w:val="es-AR" w:eastAsia="es-AR"/>
             </w:rPr>
           </w:pPr>
-          <w:hyperlink w:anchor="_Toc40881869" w:history="1">
+          <w:hyperlink w:anchor="_Toc48845029" w:history="1">
             <w:r>
               <w:rPr>
                 <w:rStyle w:val="Hipervnculo"/>
@@ -1881,7 +1881,7 @@
                 <w:noProof/>
                 <w:webHidden/>
               </w:rPr>
-              <w:instrText xml:space="preserve"> PAGEREF _Toc40881869 \h </w:instrText>
+              <w:instrText xml:space="preserve"> PAGEREF _Toc48845029 \h </w:instrText>
             </w:r>
             <w:r>
               <w:rPr>
@@ -1925,7 +1925,7 @@
               <w:lang w:val="es-AR" w:eastAsia="es-AR"/>
             </w:rPr>
           </w:pPr>
-          <w:hyperlink w:anchor="_Toc40881870" w:history="1">
+          <w:hyperlink w:anchor="_Toc48845030" w:history="1">
             <w:r>
               <w:rPr>
                 <w:rStyle w:val="Hipervnculo"/>
@@ -1952,7 +1952,7 @@
                 <w:noProof/>
                 <w:webHidden/>
               </w:rPr>
-              <w:instrText xml:space="preserve"> PAGEREF _Toc40881870 \h </w:instrText>
+              <w:instrText xml:space="preserve"> PAGEREF _Toc48845030 \h </w:instrText>
             </w:r>
             <w:r>
               <w:rPr>
@@ -1994,7 +1994,7 @@
               <w:lang w:val="es-AR" w:eastAsia="es-AR"/>
             </w:rPr>
           </w:pPr>
-          <w:hyperlink w:anchor="_Toc40881871" w:history="1">
+          <w:hyperlink w:anchor="_Toc48845031" w:history="1">
             <w:r>
               <w:rPr>
                 <w:rStyle w:val="Hipervnculo"/>
@@ -2021,7 +2021,7 @@
                 <w:noProof/>
                 <w:webHidden/>
               </w:rPr>
-              <w:instrText xml:space="preserve"> PAGEREF _Toc40881871 \h </w:instrText>
+              <w:instrText xml:space="preserve"> PAGEREF _Toc48845031 \h </w:instrText>
             </w:r>
             <w:r>
               <w:rPr>
@@ -2063,7 +2063,7 @@
               <w:lang w:val="es-AR" w:eastAsia="es-AR"/>
             </w:rPr>
           </w:pPr>
-          <w:hyperlink w:anchor="_Toc40881872" w:history="1">
+          <w:hyperlink w:anchor="_Toc48845032" w:history="1">
             <w:r>
               <w:rPr>
                 <w:rStyle w:val="Hipervnculo"/>
@@ -2090,7 +2090,7 @@
                 <w:noProof/>
                 <w:webHidden/>
               </w:rPr>
-              <w:instrText xml:space="preserve"> PAGEREF _Toc40881872 \h </w:instrText>
+              <w:instrText xml:space="preserve"> PAGEREF _Toc48845032 \h </w:instrText>
             </w:r>
             <w:r>
               <w:rPr>
@@ -2134,7 +2134,7 @@
               <w:lang w:val="es-AR" w:eastAsia="es-AR"/>
             </w:rPr>
           </w:pPr>
-          <w:hyperlink w:anchor="_Toc40881873" w:history="1">
+          <w:hyperlink w:anchor="_Toc48845033" w:history="1">
             <w:r>
               <w:rPr>
                 <w:rStyle w:val="Hipervnculo"/>
@@ -2161,7 +2161,7 @@
                 <w:noProof/>
                 <w:webHidden/>
               </w:rPr>
-              <w:instrText xml:space="preserve"> PAGEREF _Toc40881873 \h </w:instrText>
+              <w:instrText xml:space="preserve"> PAGEREF _Toc48845033 \h </w:instrText>
             </w:r>
             <w:r>
               <w:rPr>
@@ -2203,7 +2203,7 @@
               <w:lang w:val="es-AR" w:eastAsia="es-AR"/>
             </w:rPr>
           </w:pPr>
-          <w:hyperlink w:anchor="_Toc40881874" w:history="1">
+          <w:hyperlink w:anchor="_Toc48845034" w:history="1">
             <w:r>
               <w:rPr>
                 <w:rStyle w:val="Hipervnculo"/>
@@ -2230,7 +2230,7 @@
                 <w:noProof/>
                 <w:webHidden/>
               </w:rPr>
-              <w:instrText xml:space="preserve"> PAGEREF _Toc40881874 \h </w:instrText>
+              <w:instrText xml:space="preserve"> PAGEREF _Toc48845034 \h </w:instrText>
             </w:r>
             <w:r>
               <w:rPr>
@@ -2272,7 +2272,7 @@
               <w:lang w:val="es-AR" w:eastAsia="es-AR"/>
             </w:rPr>
           </w:pPr>
-          <w:hyperlink w:anchor="_Toc40881875" w:history="1">
+          <w:hyperlink w:anchor="_Toc48845035" w:history="1">
             <w:r>
               <w:rPr>
                 <w:rStyle w:val="Hipervnculo"/>
@@ -2299,7 +2299,7 @@
                 <w:noProof/>
                 <w:webHidden/>
               </w:rPr>
-              <w:instrText xml:space="preserve"> PAGEREF _Toc40881875 \h </w:instrText>
+              <w:instrText xml:space="preserve"> PAGEREF _Toc48845035 \h </w:instrText>
             </w:r>
             <w:r>
               <w:rPr>
@@ -2343,7 +2343,7 @@
               <w:lang w:val="es-AR" w:eastAsia="es-AR"/>
             </w:rPr>
           </w:pPr>
-          <w:hyperlink w:anchor="_Toc40881876" w:history="1">
+          <w:hyperlink w:anchor="_Toc48845036" w:history="1">
             <w:r>
               <w:rPr>
                 <w:rStyle w:val="Hipervnculo"/>
@@ -2370,7 +2370,7 @@
                 <w:noProof/>
                 <w:webHidden/>
               </w:rPr>
-              <w:instrText xml:space="preserve"> PAGEREF _Toc40881876 \h </w:instrText>
+              <w:instrText xml:space="preserve"> PAGEREF _Toc48845036 \h </w:instrText>
             </w:r>
             <w:r>
               <w:rPr>
@@ -2412,7 +2412,7 @@
               <w:lang w:val="es-AR" w:eastAsia="es-AR"/>
             </w:rPr>
           </w:pPr>
-          <w:hyperlink w:anchor="_Toc40881877" w:history="1">
+          <w:hyperlink w:anchor="_Toc48845037" w:history="1">
             <w:r>
               <w:rPr>
                 <w:rStyle w:val="Hipervnculo"/>
@@ -2439,7 +2439,7 @@
                 <w:noProof/>
                 <w:webHidden/>
               </w:rPr>
-              <w:instrText xml:space="preserve"> PAGEREF _Toc40881877 \h </w:instrText>
+              <w:instrText xml:space="preserve"> PAGEREF _Toc48845037 \h </w:instrText>
             </w:r>
             <w:r>
               <w:rPr>
@@ -2481,7 +2481,7 @@
               <w:lang w:val="es-AR" w:eastAsia="es-AR"/>
             </w:rPr>
           </w:pPr>
-          <w:hyperlink w:anchor="_Toc40881878" w:history="1">
+          <w:hyperlink w:anchor="_Toc48845038" w:history="1">
             <w:r>
               <w:rPr>
                 <w:rStyle w:val="Hipervnculo"/>
@@ -2508,7 +2508,7 @@
                 <w:noProof/>
                 <w:webHidden/>
               </w:rPr>
-              <w:instrText xml:space="preserve"> PAGEREF _Toc40881878 \h </w:instrText>
+              <w:instrText xml:space="preserve"> PAGEREF _Toc48845038 \h </w:instrText>
             </w:r>
             <w:r>
               <w:rPr>
@@ -2552,7 +2552,7 @@
               <w:lang w:val="es-AR" w:eastAsia="es-AR"/>
             </w:rPr>
           </w:pPr>
-          <w:hyperlink w:anchor="_Toc40881879" w:history="1">
+          <w:hyperlink w:anchor="_Toc48845039" w:history="1">
             <w:r>
               <w:rPr>
                 <w:rStyle w:val="Hipervnculo"/>
@@ -2579,7 +2579,7 @@
                 <w:noProof/>
                 <w:webHidden/>
               </w:rPr>
-              <w:instrText xml:space="preserve"> PAGEREF _Toc40881879 \h </w:instrText>
+              <w:instrText xml:space="preserve"> PAGEREF _Toc48845039 \h </w:instrText>
             </w:r>
             <w:r>
               <w:rPr>
@@ -2621,7 +2621,7 @@
               <w:lang w:val="es-AR" w:eastAsia="es-AR"/>
             </w:rPr>
           </w:pPr>
-          <w:hyperlink w:anchor="_Toc40881880" w:history="1">
+          <w:hyperlink w:anchor="_Toc48845040" w:history="1">
             <w:r>
               <w:rPr>
                 <w:rStyle w:val="Hipervnculo"/>
@@ -2648,7 +2648,7 @@
                 <w:noProof/>
                 <w:webHidden/>
               </w:rPr>
-              <w:instrText xml:space="preserve"> PAGEREF _Toc40881880 \h </w:instrText>
+              <w:instrText xml:space="preserve"> PAGEREF _Toc48845040 \h </w:instrText>
             </w:r>
             <w:r>
               <w:rPr>
@@ -2690,7 +2690,7 @@
               <w:lang w:val="es-AR" w:eastAsia="es-AR"/>
             </w:rPr>
           </w:pPr>
-          <w:hyperlink w:anchor="_Toc40881881" w:history="1">
+          <w:hyperlink w:anchor="_Toc48845041" w:history="1">
             <w:r>
               <w:rPr>
                 <w:rStyle w:val="Hipervnculo"/>
@@ -2717,7 +2717,7 @@
                 <w:noProof/>
                 <w:webHidden/>
               </w:rPr>
-              <w:instrText xml:space="preserve"> PAGEREF _Toc40881881 \h </w:instrText>
+              <w:instrText xml:space="preserve"> PAGEREF _Toc48845041 \h </w:instrText>
             </w:r>
             <w:r>
               <w:rPr>
@@ -2761,7 +2761,7 @@
               <w:lang w:val="es-AR" w:eastAsia="es-AR"/>
             </w:rPr>
           </w:pPr>
-          <w:hyperlink w:anchor="_Toc40881882" w:history="1">
+          <w:hyperlink w:anchor="_Toc48845042" w:history="1">
             <w:r>
               <w:rPr>
                 <w:rStyle w:val="Hipervnculo"/>
@@ -2788,7 +2788,7 @@
                 <w:noProof/>
                 <w:webHidden/>
               </w:rPr>
-              <w:instrText xml:space="preserve"> PAGEREF _Toc40881882 \h </w:instrText>
+              <w:instrText xml:space="preserve"> PAGEREF _Toc48845042 \h </w:instrText>
             </w:r>
             <w:r>
               <w:rPr>
@@ -2830,7 +2830,7 @@
               <w:lang w:val="es-AR" w:eastAsia="es-AR"/>
             </w:rPr>
           </w:pPr>
-          <w:hyperlink w:anchor="_Toc40881883" w:history="1">
+          <w:hyperlink w:anchor="_Toc48845043" w:history="1">
             <w:r>
               <w:rPr>
                 <w:rStyle w:val="Hipervnculo"/>
@@ -2857,7 +2857,7 @@
                 <w:noProof/>
                 <w:webHidden/>
               </w:rPr>
-              <w:instrText xml:space="preserve"> PAGEREF _Toc40881883 \h </w:instrText>
+              <w:instrText xml:space="preserve"> PAGEREF _Toc48845043 \h </w:instrText>
             </w:r>
             <w:r>
               <w:rPr>
@@ -2899,7 +2899,7 @@
               <w:lang w:val="es-AR" w:eastAsia="es-AR"/>
             </w:rPr>
           </w:pPr>
-          <w:hyperlink w:anchor="_Toc40881884" w:history="1">
+          <w:hyperlink w:anchor="_Toc48845044" w:history="1">
             <w:r>
               <w:rPr>
                 <w:rStyle w:val="Hipervnculo"/>
@@ -2926,7 +2926,7 @@
                 <w:noProof/>
                 <w:webHidden/>
               </w:rPr>
-              <w:instrText xml:space="preserve"> PAGEREF _Toc40881884 \h </w:instrText>
+              <w:instrText xml:space="preserve"> PAGEREF _Toc48845044 \h </w:instrText>
             </w:r>
             <w:r>
               <w:rPr>
@@ -2970,7 +2970,7 @@
               <w:lang w:val="es-AR" w:eastAsia="es-AR"/>
             </w:rPr>
           </w:pPr>
-          <w:hyperlink w:anchor="_Toc40881885" w:history="1">
+          <w:hyperlink w:anchor="_Toc48845045" w:history="1">
             <w:r>
               <w:rPr>
                 <w:rStyle w:val="Hipervnculo"/>
@@ -2997,7 +2997,7 @@
                 <w:noProof/>
                 <w:webHidden/>
               </w:rPr>
-              <w:instrText xml:space="preserve"> PAGEREF _Toc40881885 \h </w:instrText>
+              <w:instrText xml:space="preserve"> PAGEREF _Toc48845045 \h </w:instrText>
             </w:r>
             <w:r>
               <w:rPr>
@@ -3039,7 +3039,7 @@
               <w:lang w:val="es-AR" w:eastAsia="es-AR"/>
             </w:rPr>
           </w:pPr>
-          <w:hyperlink w:anchor="_Toc40881886" w:history="1">
+          <w:hyperlink w:anchor="_Toc48845046" w:history="1">
             <w:r>
               <w:rPr>
                 <w:rStyle w:val="Hipervnculo"/>
@@ -3066,7 +3066,7 @@
                 <w:noProof/>
                 <w:webHidden/>
               </w:rPr>
-              <w:instrText xml:space="preserve"> PAGEREF _Toc40881886 \h </w:instrText>
+              <w:instrText xml:space="preserve"> PAGEREF _Toc48845046 \h </w:instrText>
             </w:r>
             <w:r>
               <w:rPr>
@@ -3108,7 +3108,7 @@
               <w:lang w:val="es-AR" w:eastAsia="es-AR"/>
             </w:rPr>
           </w:pPr>
-          <w:hyperlink w:anchor="_Toc40881887" w:history="1">
+          <w:hyperlink w:anchor="_Toc48845047" w:history="1">
             <w:r>
               <w:rPr>
                 <w:rStyle w:val="Hipervnculo"/>
@@ -3135,7 +3135,7 @@
                 <w:noProof/>
                 <w:webHidden/>
               </w:rPr>
-              <w:instrText xml:space="preserve"> PAGEREF _Toc40881887 \h </w:instrText>
+              <w:instrText xml:space="preserve"> PAGEREF _Toc48845047 \h </w:instrText>
             </w:r>
             <w:r>
               <w:rPr>
@@ -3179,7 +3179,7 @@
               <w:lang w:val="es-AR" w:eastAsia="es-AR"/>
             </w:rPr>
           </w:pPr>
-          <w:hyperlink w:anchor="_Toc40881888" w:history="1">
+          <w:hyperlink w:anchor="_Toc48845048" w:history="1">
             <w:r>
               <w:rPr>
                 <w:rStyle w:val="Hipervnculo"/>
@@ -3206,7 +3206,7 @@
                 <w:noProof/>
                 <w:webHidden/>
               </w:rPr>
-              <w:instrText xml:space="preserve"> PAGEREF _Toc40881888 \h </w:instrText>
+              <w:instrText xml:space="preserve"> PAGEREF _Toc48845048 \h </w:instrText>
             </w:r>
             <w:r>
               <w:rPr>
@@ -3226,7 +3226,7 @@
                 <w:noProof/>
                 <w:webHidden/>
               </w:rPr>
-              <w:t>24</w:t>
+              <w:t>23</w:t>
             </w:r>
             <w:r>
               <w:rPr>
@@ -3248,7 +3248,7 @@
               <w:lang w:val="es-AR" w:eastAsia="es-AR"/>
             </w:rPr>
           </w:pPr>
-          <w:hyperlink w:anchor="_Toc40881889" w:history="1">
+          <w:hyperlink w:anchor="_Toc48845049" w:history="1">
             <w:r>
               <w:rPr>
                 <w:rStyle w:val="Hipervnculo"/>
@@ -3275,7 +3275,7 @@
                 <w:noProof/>
                 <w:webHidden/>
               </w:rPr>
-              <w:instrText xml:space="preserve"> PAGEREF _Toc40881889 \h </w:instrText>
+              <w:instrText xml:space="preserve"> PAGEREF _Toc48845049 \h </w:instrText>
             </w:r>
             <w:r>
               <w:rPr>
@@ -3295,7 +3295,7 @@
                 <w:noProof/>
                 <w:webHidden/>
               </w:rPr>
-              <w:t>24</w:t>
+              <w:t>23</w:t>
             </w:r>
             <w:r>
               <w:rPr>
@@ -3317,7 +3317,7 @@
               <w:lang w:val="es-AR" w:eastAsia="es-AR"/>
             </w:rPr>
           </w:pPr>
-          <w:hyperlink w:anchor="_Toc40881890" w:history="1">
+          <w:hyperlink w:anchor="_Toc48845050" w:history="1">
             <w:r>
               <w:rPr>
                 <w:rStyle w:val="Hipervnculo"/>
@@ -3344,7 +3344,7 @@
                 <w:noProof/>
                 <w:webHidden/>
               </w:rPr>
-              <w:instrText xml:space="preserve"> PAGEREF _Toc40881890 \h </w:instrText>
+              <w:instrText xml:space="preserve"> PAGEREF _Toc48845050 \h </w:instrText>
             </w:r>
             <w:r>
               <w:rPr>
@@ -3364,7 +3364,7 @@
                 <w:noProof/>
                 <w:webHidden/>
               </w:rPr>
-              <w:t>24</w:t>
+              <w:t>23</w:t>
             </w:r>
             <w:r>
               <w:rPr>
@@ -3388,13 +3388,13 @@
               <w:lang w:val="es-AR" w:eastAsia="es-AR"/>
             </w:rPr>
           </w:pPr>
-          <w:hyperlink w:anchor="_Toc40881891" w:history="1">
+          <w:hyperlink w:anchor="_Toc48845051" w:history="1">
             <w:r>
               <w:rPr>
                 <w:rStyle w:val="Hipervnculo"/>
                 <w:noProof/>
               </w:rPr>
-              <w:t>Caso de Prueba P014</w:t>
+              <w:t>Evaluación final de la Prueba 01 - Inicial</w:t>
             </w:r>
             <w:r>
               <w:rPr>
@@ -3415,7 +3415,7 @@
                 <w:noProof/>
                 <w:webHidden/>
               </w:rPr>
-              <w:instrText xml:space="preserve"> PAGEREF _Toc40881891 \h </w:instrText>
+              <w:instrText xml:space="preserve"> PAGEREF _Toc48845051 \h </w:instrText>
             </w:r>
             <w:r>
               <w:rPr>
@@ -3436,215 +3436,6 @@
                 <w:webHidden/>
               </w:rPr>
               <w:t>25</w:t>
-            </w:r>
-            <w:r>
-              <w:rPr>
-                <w:noProof/>
-                <w:webHidden/>
-              </w:rPr>
-              <w:fldChar w:fldCharType="end"/>
-            </w:r>
-          </w:hyperlink>
-        </w:p>
-        <w:p>
-          <w:pPr>
-            <w:pStyle w:val="TDC3"/>
-            <w:rPr>
-              <w:rFonts w:eastAsiaTheme="minorEastAsia"/>
-              <w:noProof/>
-              <w:sz w:val="22"/>
-              <w:szCs w:val="22"/>
-              <w:lang w:val="es-AR" w:eastAsia="es-AR"/>
-            </w:rPr>
-          </w:pPr>
-          <w:hyperlink w:anchor="_Toc40881892" w:history="1">
-            <w:r>
-              <w:rPr>
-                <w:rStyle w:val="Hipervnculo"/>
-                <w:noProof/>
-              </w:rPr>
-              <w:t>Descripción</w:t>
-            </w:r>
-            <w:r>
-              <w:rPr>
-                <w:noProof/>
-                <w:webHidden/>
-              </w:rPr>
-              <w:tab/>
-            </w:r>
-            <w:r>
-              <w:rPr>
-                <w:noProof/>
-                <w:webHidden/>
-              </w:rPr>
-              <w:fldChar w:fldCharType="begin"/>
-            </w:r>
-            <w:r>
-              <w:rPr>
-                <w:noProof/>
-                <w:webHidden/>
-              </w:rPr>
-              <w:instrText xml:space="preserve"> PAGEREF _Toc40881892 \h </w:instrText>
-            </w:r>
-            <w:r>
-              <w:rPr>
-                <w:noProof/>
-                <w:webHidden/>
-              </w:rPr>
-            </w:r>
-            <w:r>
-              <w:rPr>
-                <w:noProof/>
-                <w:webHidden/>
-              </w:rPr>
-              <w:fldChar w:fldCharType="separate"/>
-            </w:r>
-            <w:r>
-              <w:rPr>
-                <w:noProof/>
-                <w:webHidden/>
-              </w:rPr>
-              <w:t>25</w:t>
-            </w:r>
-            <w:r>
-              <w:rPr>
-                <w:noProof/>
-                <w:webHidden/>
-              </w:rPr>
-              <w:fldChar w:fldCharType="end"/>
-            </w:r>
-          </w:hyperlink>
-        </w:p>
-        <w:p>
-          <w:pPr>
-            <w:pStyle w:val="TDC3"/>
-            <w:rPr>
-              <w:rFonts w:eastAsiaTheme="minorEastAsia"/>
-              <w:noProof/>
-              <w:sz w:val="22"/>
-              <w:szCs w:val="22"/>
-              <w:lang w:val="es-AR" w:eastAsia="es-AR"/>
-            </w:rPr>
-          </w:pPr>
-          <w:hyperlink w:anchor="_Toc40881893" w:history="1">
-            <w:r>
-              <w:rPr>
-                <w:rStyle w:val="Hipervnculo"/>
-                <w:noProof/>
-              </w:rPr>
-              <w:t>Evaluación de la Prueba</w:t>
-            </w:r>
-            <w:r>
-              <w:rPr>
-                <w:noProof/>
-                <w:webHidden/>
-              </w:rPr>
-              <w:tab/>
-            </w:r>
-            <w:r>
-              <w:rPr>
-                <w:noProof/>
-                <w:webHidden/>
-              </w:rPr>
-              <w:fldChar w:fldCharType="begin"/>
-            </w:r>
-            <w:r>
-              <w:rPr>
-                <w:noProof/>
-                <w:webHidden/>
-              </w:rPr>
-              <w:instrText xml:space="preserve"> PAGEREF _Toc40881893 \h </w:instrText>
-            </w:r>
-            <w:r>
-              <w:rPr>
-                <w:noProof/>
-                <w:webHidden/>
-              </w:rPr>
-            </w:r>
-            <w:r>
-              <w:rPr>
-                <w:noProof/>
-                <w:webHidden/>
-              </w:rPr>
-              <w:fldChar w:fldCharType="separate"/>
-            </w:r>
-            <w:r>
-              <w:rPr>
-                <w:noProof/>
-                <w:webHidden/>
-              </w:rPr>
-              <w:t>25</w:t>
-            </w:r>
-            <w:r>
-              <w:rPr>
-                <w:noProof/>
-                <w:webHidden/>
-              </w:rPr>
-              <w:fldChar w:fldCharType="end"/>
-            </w:r>
-          </w:hyperlink>
-        </w:p>
-        <w:p>
-          <w:pPr>
-            <w:pStyle w:val="TDC2"/>
-            <w:rPr>
-              <w:rFonts w:eastAsiaTheme="minorEastAsia"/>
-              <w:i w:val="0"/>
-              <w:iCs w:val="0"/>
-              <w:noProof/>
-              <w:sz w:val="22"/>
-              <w:szCs w:val="22"/>
-              <w:lang w:val="es-AR" w:eastAsia="es-AR"/>
-            </w:rPr>
-          </w:pPr>
-          <w:hyperlink w:anchor="_Toc40881894" w:history="1">
-            <w:r>
-              <w:rPr>
-                <w:rStyle w:val="Hipervnculo"/>
-                <w:noProof/>
-              </w:rPr>
-              <w:t>Evaluación final de la Prueba 01 - Inicial</w:t>
-            </w:r>
-            <w:r>
-              <w:rPr>
-                <w:noProof/>
-                <w:webHidden/>
-              </w:rPr>
-              <w:tab/>
-            </w:r>
-            <w:r>
-              <w:rPr>
-                <w:noProof/>
-                <w:webHidden/>
-              </w:rPr>
-              <w:fldChar w:fldCharType="begin"/>
-            </w:r>
-            <w:r>
-              <w:rPr>
-                <w:noProof/>
-                <w:webHidden/>
-              </w:rPr>
-              <w:instrText xml:space="preserve"> PAGEREF _Toc40881894 \h </w:instrText>
-            </w:r>
-            <w:r>
-              <w:rPr>
-                <w:noProof/>
-                <w:webHidden/>
-              </w:rPr>
-            </w:r>
-            <w:r>
-              <w:rPr>
-                <w:noProof/>
-                <w:webHidden/>
-              </w:rPr>
-              <w:fldChar w:fldCharType="separate"/>
-            </w:r>
-            <w:r>
-              <w:rPr>
-                <w:noProof/>
-                <w:webHidden/>
-              </w:rPr>
-              <w:t>27</w:t>
             </w:r>
             <w:r>
               <w:rPr>
@@ -3662,6 +3453,7 @@
             </w:tabs>
           </w:pPr>
           <w:r>
+            <w:lastRenderedPageBreak/>
             <w:fldChar w:fldCharType="end"/>
           </w:r>
         </w:p>
@@ -3707,7 +3499,7 @@
         </w:rPr>
       </w:pPr>
       <w:bookmarkStart w:id="1" w:name="_Toc29278824"/>
-      <w:bookmarkStart w:id="2" w:name="_Toc40881851"/>
+      <w:bookmarkStart w:id="2" w:name="_Toc48845011"/>
       <w:r>
         <w:rPr>
           <w:bCs w:val="0"/>
@@ -3749,7 +3541,7 @@
           <w:szCs w:val="28"/>
         </w:rPr>
       </w:pPr>
-      <w:bookmarkStart w:id="3" w:name="_Toc40881852"/>
+      <w:bookmarkStart w:id="3" w:name="_Toc48845012"/>
       <w:r>
         <w:t>Caso de Prueba P001</w:t>
       </w:r>
@@ -3773,7 +3565,7 @@
       <w:pPr>
         <w:pStyle w:val="PSI-Ttulo3"/>
       </w:pPr>
-      <w:bookmarkStart w:id="4" w:name="_Toc40881853"/>
+      <w:bookmarkStart w:id="4" w:name="_Toc48845013"/>
       <w:r>
         <w:t>Descripción</w:t>
       </w:r>
@@ -3806,7 +3598,7 @@
       <w:pPr>
         <w:pStyle w:val="PSI-Ttulo3"/>
       </w:pPr>
-      <w:bookmarkStart w:id="5" w:name="_Toc40881854"/>
+      <w:bookmarkStart w:id="5" w:name="_Toc48845014"/>
       <w:r>
         <w:t>Evaluación de la Prueba</w:t>
       </w:r>
@@ -4971,7 +4763,7 @@
           <w:szCs w:val="28"/>
         </w:rPr>
       </w:pPr>
-      <w:bookmarkStart w:id="6" w:name="_Toc40881855"/>
+      <w:bookmarkStart w:id="6" w:name="_Toc48845015"/>
       <w:r>
         <w:t>Caso de Prueba P002</w:t>
       </w:r>
@@ -4992,7 +4784,7 @@
       <w:pPr>
         <w:pStyle w:val="PSI-Ttulo3"/>
       </w:pPr>
-      <w:bookmarkStart w:id="7" w:name="_Toc40881856"/>
+      <w:bookmarkStart w:id="7" w:name="_Toc48845016"/>
       <w:r>
         <w:t>Descripción</w:t>
       </w:r>
@@ -5022,7 +4814,7 @@
       <w:pPr>
         <w:pStyle w:val="PSI-Ttulo3"/>
       </w:pPr>
-      <w:bookmarkStart w:id="8" w:name="_Toc40881857"/>
+      <w:bookmarkStart w:id="8" w:name="_Toc48845017"/>
       <w:r>
         <w:t>Evaluación de la Prueba</w:t>
       </w:r>
@@ -6330,7 +6122,7 @@
           <w:szCs w:val="28"/>
         </w:rPr>
       </w:pPr>
-      <w:bookmarkStart w:id="9" w:name="_Toc40881858"/>
+      <w:bookmarkStart w:id="9" w:name="_Toc48845018"/>
       <w:r>
         <w:lastRenderedPageBreak/>
         <w:t>Caso de Prueba P003</w:t>
@@ -6352,7 +6144,7 @@
       <w:pPr>
         <w:pStyle w:val="PSI-Ttulo3"/>
       </w:pPr>
-      <w:bookmarkStart w:id="10" w:name="_Toc40881859"/>
+      <w:bookmarkStart w:id="10" w:name="_Toc48845019"/>
       <w:r>
         <w:t>Descripción</w:t>
       </w:r>
@@ -6382,7 +6174,7 @@
       <w:pPr>
         <w:pStyle w:val="PSI-Ttulo3"/>
       </w:pPr>
-      <w:bookmarkStart w:id="11" w:name="_Toc40881860"/>
+      <w:bookmarkStart w:id="11" w:name="_Toc48845020"/>
       <w:r>
         <w:t>Evaluación de la Prueba</w:t>
       </w:r>
@@ -8007,7 +7799,7 @@
           <w:szCs w:val="28"/>
         </w:rPr>
       </w:pPr>
-      <w:bookmarkStart w:id="12" w:name="_Toc40881861"/>
+      <w:bookmarkStart w:id="12" w:name="_Toc48845021"/>
       <w:r>
         <w:t>Caso de Prueba P00</w:t>
       </w:r>
@@ -8031,7 +7823,7 @@
       <w:pPr>
         <w:pStyle w:val="PSI-Ttulo3"/>
       </w:pPr>
-      <w:bookmarkStart w:id="13" w:name="_Toc40881862"/>
+      <w:bookmarkStart w:id="13" w:name="_Toc48845022"/>
       <w:r>
         <w:t>Descripción</w:t>
       </w:r>
@@ -8081,7 +7873,7 @@
       <w:pPr>
         <w:pStyle w:val="PSI-Ttulo3"/>
       </w:pPr>
-      <w:bookmarkStart w:id="14" w:name="_Toc40881863"/>
+      <w:bookmarkStart w:id="14" w:name="_Toc48845023"/>
       <w:r>
         <w:t>Evaluación de la Prueba</w:t>
       </w:r>
@@ -9509,7 +9301,7 @@
           <w:szCs w:val="28"/>
         </w:rPr>
       </w:pPr>
-      <w:bookmarkStart w:id="15" w:name="_Toc40881864"/>
+      <w:bookmarkStart w:id="15" w:name="_Toc48845024"/>
       <w:r>
         <w:lastRenderedPageBreak/>
         <w:t>C</w:t>
@@ -9537,7 +9329,7 @@
       <w:pPr>
         <w:pStyle w:val="PSI-Ttulo3"/>
       </w:pPr>
-      <w:bookmarkStart w:id="16" w:name="_Toc40881865"/>
+      <w:bookmarkStart w:id="16" w:name="_Toc48845025"/>
       <w:r>
         <w:t>Descripción</w:t>
       </w:r>
@@ -9570,7 +9362,7 @@
       <w:pPr>
         <w:pStyle w:val="PSI-Ttulo3"/>
       </w:pPr>
-      <w:bookmarkStart w:id="17" w:name="_Toc40881866"/>
+      <w:bookmarkStart w:id="17" w:name="_Toc48845026"/>
       <w:r>
         <w:t>Evaluación de la Prueba</w:t>
       </w:r>
@@ -10732,7 +10524,7 @@
           <w:szCs w:val="28"/>
         </w:rPr>
       </w:pPr>
-      <w:bookmarkStart w:id="18" w:name="_Toc40881867"/>
+      <w:bookmarkStart w:id="18" w:name="_Toc48845027"/>
       <w:r>
         <w:t>Caso de Prueba P0</w:t>
       </w:r>
@@ -10753,7 +10545,7 @@
       <w:pPr>
         <w:pStyle w:val="PSI-Ttulo3"/>
       </w:pPr>
-      <w:bookmarkStart w:id="19" w:name="_Toc40881868"/>
+      <w:bookmarkStart w:id="19" w:name="_Toc48845028"/>
       <w:r>
         <w:t>Descripción</w:t>
       </w:r>
@@ -10797,7 +10589,7 @@
       <w:pPr>
         <w:pStyle w:val="PSI-Ttulo3"/>
       </w:pPr>
-      <w:bookmarkStart w:id="20" w:name="_Toc40881869"/>
+      <w:bookmarkStart w:id="20" w:name="_Toc48845029"/>
       <w:r>
         <w:t>Evaluación de la Prueba</w:t>
       </w:r>
@@ -12011,7 +11803,7 @@
           <w:szCs w:val="28"/>
         </w:rPr>
       </w:pPr>
-      <w:bookmarkStart w:id="21" w:name="_Toc40881870"/>
+      <w:bookmarkStart w:id="21" w:name="_Toc48845030"/>
       <w:r>
         <w:t>Caso de Prueba P0</w:t>
       </w:r>
@@ -12032,7 +11824,7 @@
       <w:pPr>
         <w:pStyle w:val="PSI-Ttulo3"/>
       </w:pPr>
-      <w:bookmarkStart w:id="22" w:name="_Toc40881871"/>
+      <w:bookmarkStart w:id="22" w:name="_Toc48845031"/>
       <w:r>
         <w:t>Descripción</w:t>
       </w:r>
@@ -12059,7 +11851,7 @@
       <w:pPr>
         <w:pStyle w:val="PSI-Ttulo3"/>
       </w:pPr>
-      <w:bookmarkStart w:id="23" w:name="_Toc40881872"/>
+      <w:bookmarkStart w:id="23" w:name="_Toc48845032"/>
       <w:r>
         <w:t>Evaluación de la Prueba</w:t>
       </w:r>
@@ -14261,7 +14053,7 @@
           <w:szCs w:val="28"/>
         </w:rPr>
       </w:pPr>
-      <w:bookmarkStart w:id="24" w:name="_Toc40881873"/>
+      <w:bookmarkStart w:id="24" w:name="_Toc48845033"/>
       <w:r>
         <w:lastRenderedPageBreak/>
         <w:t>Caso de Prueba P0</w:t>
@@ -14286,7 +14078,7 @@
       <w:pPr>
         <w:pStyle w:val="PSI-Ttulo3"/>
       </w:pPr>
-      <w:bookmarkStart w:id="25" w:name="_Toc40881874"/>
+      <w:bookmarkStart w:id="25" w:name="_Toc48845034"/>
       <w:r>
         <w:t>Descripción</w:t>
       </w:r>
@@ -14357,7 +14149,7 @@
       <w:pPr>
         <w:pStyle w:val="PSI-Ttulo3"/>
       </w:pPr>
-      <w:bookmarkStart w:id="26" w:name="_Toc40881875"/>
+      <w:bookmarkStart w:id="26" w:name="_Toc48845035"/>
       <w:r>
         <w:t>Evaluación de la Prueba</w:t>
       </w:r>
@@ -15514,7 +15306,7 @@
           <w:szCs w:val="28"/>
         </w:rPr>
       </w:pPr>
-      <w:bookmarkStart w:id="27" w:name="_Toc40881876"/>
+      <w:bookmarkStart w:id="27" w:name="_Toc48845036"/>
       <w:r>
         <w:t>Caso de Prueba P0</w:t>
       </w:r>
@@ -15535,7 +15327,7 @@
       <w:pPr>
         <w:pStyle w:val="PSI-Ttulo3"/>
       </w:pPr>
-      <w:bookmarkStart w:id="28" w:name="_Toc40881877"/>
+      <w:bookmarkStart w:id="28" w:name="_Toc48845037"/>
       <w:r>
         <w:t>Descripción</w:t>
       </w:r>
@@ -15573,7 +15365,7 @@
       <w:pPr>
         <w:pStyle w:val="PSI-Ttulo3"/>
       </w:pPr>
-      <w:bookmarkStart w:id="29" w:name="_Toc40881878"/>
+      <w:bookmarkStart w:id="29" w:name="_Toc48845038"/>
       <w:r>
         <w:t>Evaluación de la Prueba</w:t>
       </w:r>
@@ -17153,7 +16945,7 @@
           <w:szCs w:val="28"/>
         </w:rPr>
       </w:pPr>
-      <w:bookmarkStart w:id="30" w:name="_Toc40881879"/>
+      <w:bookmarkStart w:id="30" w:name="_Toc48845039"/>
       <w:r>
         <w:t>Caso de Prueba P0</w:t>
       </w:r>
@@ -17174,7 +16966,7 @@
       <w:pPr>
         <w:pStyle w:val="PSI-Ttulo3"/>
       </w:pPr>
-      <w:bookmarkStart w:id="31" w:name="_Toc40881880"/>
+      <w:bookmarkStart w:id="31" w:name="_Toc48845040"/>
       <w:r>
         <w:t>Descripción</w:t>
       </w:r>
@@ -17212,7 +17004,7 @@
       <w:pPr>
         <w:pStyle w:val="PSI-Ttulo3"/>
       </w:pPr>
-      <w:bookmarkStart w:id="32" w:name="_Toc40881881"/>
+      <w:bookmarkStart w:id="32" w:name="_Toc48845041"/>
       <w:r>
         <w:t>Evaluación de la Prueba</w:t>
       </w:r>
@@ -18525,7 +18317,7 @@
       <w:pPr>
         <w:pStyle w:val="PSI-Ttulo2"/>
       </w:pPr>
-      <w:bookmarkStart w:id="33" w:name="_Toc40881882"/>
+      <w:bookmarkStart w:id="33" w:name="_Toc48845042"/>
       <w:r>
         <w:t>Caso de Prueba P0</w:t>
       </w:r>
@@ -18543,7 +18335,7 @@
       <w:pPr>
         <w:pStyle w:val="PSI-Ttulo3"/>
       </w:pPr>
-      <w:bookmarkStart w:id="34" w:name="_Toc40881883"/>
+      <w:bookmarkStart w:id="34" w:name="_Toc48845043"/>
       <w:r>
         <w:t>Descripción</w:t>
       </w:r>
@@ -18567,7 +18359,7 @@
       <w:pPr>
         <w:pStyle w:val="PSI-Ttulo3"/>
       </w:pPr>
-      <w:bookmarkStart w:id="35" w:name="_Toc40881884"/>
+      <w:bookmarkStart w:id="35" w:name="_Toc48845044"/>
       <w:r>
         <w:t>Evaluación de la Prueba</w:t>
       </w:r>
@@ -20718,1676 +20510,21 @@
     <w:p>
       <w:pPr>
         <w:pStyle w:val="PSI-Ttulo2"/>
-      </w:pPr>
-      <w:bookmarkStart w:id="36" w:name="_Toc40881885"/>
-      <w:r>
-        <w:lastRenderedPageBreak/>
-        <w:t>Caso de Prueba P012</w:t>
-      </w:r>
-      <w:bookmarkEnd w:id="36"/>
-    </w:p>
-    <w:p>
-      <w:r>
-        <w:t>Correspondiente a la gestión de correlatividades de asignaturas.</w:t>
-      </w:r>
-    </w:p>
-    <w:p>
-      <w:pPr>
-        <w:pStyle w:val="PSI-Ttulo3"/>
-      </w:pPr>
-      <w:bookmarkStart w:id="37" w:name="_Toc40881886"/>
-      <w:r>
-        <w:t>Descripción</w:t>
-      </w:r>
-      <w:bookmarkEnd w:id="37"/>
-      <w:r>
-        <w:t xml:space="preserve"> </w:t>
-      </w:r>
-    </w:p>
-    <w:p>
-      <w:pPr>
-        <w:pStyle w:val="PSI-Normal"/>
-      </w:pPr>
-      <w:r>
-        <w:t xml:space="preserve">Este caso de prueba, tiene como objetivo probar </w:t>
-      </w:r>
-      <w:r>
-        <w:t>que la gestión de correlatividades funcione correctamente, tanto validando cuestiones como no agregar dos veces la misma asignatura pero a su vez dando libertades para los distintos casos que existen en la UNPA.</w:t>
-      </w:r>
-    </w:p>
-    <w:p>
-      <w:pPr>
-        <w:pStyle w:val="PSI-Ttulo3"/>
-      </w:pPr>
-      <w:bookmarkStart w:id="38" w:name="_Toc40881887"/>
-      <w:r>
-        <w:t>Evaluación de la Prueba</w:t>
-      </w:r>
-      <w:bookmarkEnd w:id="38"/>
-      <w:r>
-        <w:t xml:space="preserve"> </w:t>
-      </w:r>
-    </w:p>
-    <w:p>
-      <w:pPr>
-        <w:pStyle w:val="PSI-Normal"/>
-      </w:pPr>
-      <w:r>
-        <w:t xml:space="preserve">Realizada </w:t>
-      </w:r>
-      <w:r>
-        <w:t>e insatisfactoria</w:t>
-      </w:r>
-      <w:r>
-        <w:t>.</w:t>
-      </w:r>
-    </w:p>
-    <w:p>
-      <w:pPr>
-        <w:pStyle w:val="PSI-Normal"/>
-      </w:pPr>
-    </w:p>
-    <w:tbl>
-      <w:tblPr>
-        <w:tblW w:w="8931" w:type="dxa"/>
-        <w:tblInd w:w="55" w:type="dxa"/>
-        <w:tblLayout w:type="fixed"/>
-        <w:tblCellMar>
-          <w:top w:w="55" w:type="dxa"/>
-          <w:left w:w="55" w:type="dxa"/>
-          <w:bottom w:w="55" w:type="dxa"/>
-          <w:right w:w="55" w:type="dxa"/>
-        </w:tblCellMar>
-        <w:tblLook w:val="0000"/>
-      </w:tblPr>
-      <w:tblGrid>
-        <w:gridCol w:w="851"/>
-        <w:gridCol w:w="1559"/>
-        <w:gridCol w:w="1559"/>
-        <w:gridCol w:w="1134"/>
-        <w:gridCol w:w="1418"/>
-        <w:gridCol w:w="745"/>
-        <w:gridCol w:w="1665"/>
-      </w:tblGrid>
-      <w:tr>
-        <w:tc>
-          <w:tcPr>
-            <w:tcW w:w="5103" w:type="dxa"/>
-            <w:gridSpan w:val="4"/>
-            <w:tcBorders>
-              <w:top w:val="single" w:sz="1" w:space="0" w:color="000000"/>
-              <w:left w:val="single" w:sz="1" w:space="0" w:color="000000"/>
-              <w:bottom w:val="single" w:sz="1" w:space="0" w:color="000000"/>
-            </w:tcBorders>
-          </w:tcPr>
-          <w:p>
-            <w:pPr>
-              <w:pStyle w:val="PSI-Normal"/>
-              <w:rPr>
-                <w:b/>
-              </w:rPr>
-            </w:pPr>
-            <w:r>
-              <w:rPr>
-                <w:b/>
-              </w:rPr>
-              <w:t xml:space="preserve">ID/Nombre/Sistema/Proyecto: </w:t>
-            </w:r>
-            <w:r>
-              <w:t>Sistema VASPA</w:t>
-            </w:r>
-          </w:p>
-        </w:tc>
-        <w:tc>
-          <w:tcPr>
-            <w:tcW w:w="3828" w:type="dxa"/>
-            <w:gridSpan w:val="3"/>
-            <w:tcBorders>
-              <w:top w:val="single" w:sz="1" w:space="0" w:color="000000"/>
-              <w:left w:val="single" w:sz="1" w:space="0" w:color="000000"/>
-              <w:bottom w:val="single" w:sz="1" w:space="0" w:color="000000"/>
-              <w:right w:val="single" w:sz="1" w:space="0" w:color="000000"/>
-            </w:tcBorders>
-          </w:tcPr>
-          <w:p>
-            <w:pPr>
-              <w:pStyle w:val="PSI-Normal"/>
-              <w:rPr>
-                <w:b/>
-              </w:rPr>
-            </w:pPr>
-            <w:r>
-              <w:rPr>
-                <w:b/>
-              </w:rPr>
-              <w:t xml:space="preserve">Nivel de Prueba: </w:t>
-            </w:r>
-            <w:r>
-              <w:t>Componente</w:t>
-            </w:r>
-          </w:p>
-        </w:tc>
-      </w:tr>
-      <w:tr>
-        <w:tc>
-          <w:tcPr>
-            <w:tcW w:w="5103" w:type="dxa"/>
-            <w:gridSpan w:val="4"/>
-            <w:tcBorders>
-              <w:left w:val="single" w:sz="1" w:space="0" w:color="000000"/>
-              <w:bottom w:val="single" w:sz="1" w:space="0" w:color="000000"/>
-            </w:tcBorders>
-            <w:shd w:val="clear" w:color="auto" w:fill="E6E6E6"/>
-          </w:tcPr>
-          <w:p>
-            <w:pPr>
-              <w:pStyle w:val="PSI-Normal"/>
-            </w:pPr>
-            <w:r>
-              <w:rPr>
-                <w:b/>
-                <w:bCs/>
-              </w:rPr>
-              <w:t>ID Caso de Uso:</w:t>
-            </w:r>
-            <w:r>
-              <w:t xml:space="preserve"> Gestionar Asignatura</w:t>
-            </w:r>
-          </w:p>
-        </w:tc>
-        <w:tc>
-          <w:tcPr>
-            <w:tcW w:w="3828" w:type="dxa"/>
-            <w:gridSpan w:val="3"/>
-            <w:tcBorders>
-              <w:left w:val="single" w:sz="1" w:space="0" w:color="000000"/>
-              <w:bottom w:val="single" w:sz="1" w:space="0" w:color="000000"/>
-              <w:right w:val="single" w:sz="1" w:space="0" w:color="000000"/>
-            </w:tcBorders>
-            <w:shd w:val="clear" w:color="auto" w:fill="E6E6E6"/>
-          </w:tcPr>
-          <w:p>
-            <w:pPr>
-              <w:pStyle w:val="PSI-Normal"/>
-              <w:rPr>
-                <w:b/>
-              </w:rPr>
-            </w:pPr>
-            <w:r>
-              <w:rPr>
-                <w:b/>
-              </w:rPr>
-              <w:t xml:space="preserve">Tipo(s) de Pruebas(s): </w:t>
-            </w:r>
-            <w:r>
-              <w:t>Funcional</w:t>
-            </w:r>
-          </w:p>
-        </w:tc>
-      </w:tr>
-      <w:tr>
-        <w:tc>
-          <w:tcPr>
-            <w:tcW w:w="5103" w:type="dxa"/>
-            <w:gridSpan w:val="4"/>
-            <w:tcBorders>
-              <w:left w:val="single" w:sz="1" w:space="0" w:color="000000"/>
-              <w:bottom w:val="single" w:sz="1" w:space="0" w:color="000000"/>
-            </w:tcBorders>
-          </w:tcPr>
-          <w:p>
-            <w:pPr>
-              <w:pStyle w:val="PSI-Normal"/>
-            </w:pPr>
-            <w:r>
-              <w:rPr>
-                <w:b/>
-                <w:bCs/>
-              </w:rPr>
-              <w:t xml:space="preserve">ID Requerimiento: </w:t>
-            </w:r>
-            <w:r>
-              <w:t>N/A</w:t>
-            </w:r>
-          </w:p>
-        </w:tc>
-        <w:tc>
-          <w:tcPr>
-            <w:tcW w:w="3828" w:type="dxa"/>
-            <w:gridSpan w:val="3"/>
-            <w:tcBorders>
-              <w:left w:val="single" w:sz="1" w:space="0" w:color="000000"/>
-              <w:bottom w:val="single" w:sz="1" w:space="0" w:color="000000"/>
-              <w:right w:val="single" w:sz="1" w:space="0" w:color="000000"/>
-            </w:tcBorders>
-          </w:tcPr>
-          <w:tbl>
-            <w:tblPr>
-              <w:tblW w:w="4426" w:type="dxa"/>
-              <w:tblBorders>
-                <w:top w:val="nil"/>
-                <w:left w:val="nil"/>
-                <w:bottom w:val="nil"/>
-                <w:right w:val="nil"/>
-              </w:tblBorders>
-              <w:tblLayout w:type="fixed"/>
-              <w:tblLook w:val="0000"/>
-            </w:tblPr>
-            <w:tblGrid>
-              <w:gridCol w:w="4426"/>
-            </w:tblGrid>
-            <w:tr>
-              <w:trPr>
-                <w:trHeight w:val="263"/>
-              </w:trPr>
-              <w:tc>
-                <w:tcPr>
-                  <w:tcW w:w="4426" w:type="dxa"/>
-                </w:tcPr>
-                <w:p>
-                  <w:pPr>
-                    <w:pStyle w:val="PSI-Normal"/>
-                  </w:pPr>
-                  <w:r>
-                    <w:rPr>
-                      <w:rFonts w:ascii="Arial" w:hAnsi="Arial"/>
-                      <w:b/>
-                      <w:bCs/>
-                      <w:sz w:val="20"/>
-                    </w:rPr>
-                    <w:t xml:space="preserve">Ambiente de Prueba: </w:t>
-                  </w:r>
-                  <w:r>
-                    <w:t>PC Escritorio</w:t>
-                  </w:r>
-                  <w:r>
-                    <w:t xml:space="preserve"> con SO Windows 7</w:t>
-                  </w:r>
-                  <w:r>
-                    <w:t xml:space="preserve"> 64 bit </w:t>
-                  </w:r>
-                </w:p>
-              </w:tc>
-            </w:tr>
-          </w:tbl>
-          <w:p>
-            <w:pPr>
-              <w:pStyle w:val="TableContents"/>
-              <w:rPr>
-                <w:rFonts w:ascii="Arial" w:hAnsi="Arial"/>
-                <w:color w:val="0000FF"/>
-                <w:sz w:val="20"/>
-                <w:lang w:val="es-AR"/>
-              </w:rPr>
-            </w:pPr>
-          </w:p>
-        </w:tc>
-      </w:tr>
-      <w:tr>
-        <w:tc>
-          <w:tcPr>
-            <w:tcW w:w="5103" w:type="dxa"/>
-            <w:gridSpan w:val="4"/>
-            <w:tcBorders>
-              <w:left w:val="single" w:sz="1" w:space="0" w:color="000000"/>
-              <w:bottom w:val="single" w:sz="1" w:space="0" w:color="000000"/>
-            </w:tcBorders>
-          </w:tcPr>
-          <w:p>
-            <w:pPr>
-              <w:pStyle w:val="PSI-Normal"/>
-              <w:rPr>
-                <w:rFonts w:ascii="Arial" w:hAnsi="Arial"/>
-                <w:b/>
-                <w:bCs/>
-                <w:sz w:val="20"/>
-              </w:rPr>
-            </w:pPr>
-            <w:r>
-              <w:rPr>
-                <w:rFonts w:ascii="Arial" w:hAnsi="Arial"/>
-                <w:b/>
-                <w:bCs/>
-                <w:sz w:val="20"/>
-              </w:rPr>
-              <w:t>ID/Nombre Escenario:</w:t>
-            </w:r>
-            <w:r>
-              <w:t xml:space="preserve"> </w:t>
-            </w:r>
-            <w:r>
-              <w:t>N/A</w:t>
-            </w:r>
-          </w:p>
-        </w:tc>
-        <w:tc>
-          <w:tcPr>
-            <w:tcW w:w="3828" w:type="dxa"/>
-            <w:gridSpan w:val="3"/>
-            <w:tcBorders>
-              <w:left w:val="single" w:sz="1" w:space="0" w:color="000000"/>
-              <w:bottom w:val="single" w:sz="1" w:space="0" w:color="000000"/>
-              <w:right w:val="single" w:sz="1" w:space="0" w:color="000000"/>
-            </w:tcBorders>
-          </w:tcPr>
-          <w:p>
-            <w:pPr>
-              <w:pStyle w:val="PSI-Normal"/>
-            </w:pPr>
-            <w:r>
-              <w:rPr>
-                <w:b/>
-              </w:rPr>
-              <w:t xml:space="preserve">Autor del Caso de Prueba: </w:t>
-            </w:r>
-            <w:r>
-              <w:t>Fabricio González</w:t>
-            </w:r>
-          </w:p>
-        </w:tc>
-      </w:tr>
-      <w:tr>
-        <w:tc>
-          <w:tcPr>
-            <w:tcW w:w="5103" w:type="dxa"/>
-            <w:gridSpan w:val="4"/>
-            <w:tcBorders>
-              <w:left w:val="single" w:sz="1" w:space="0" w:color="000000"/>
-              <w:bottom w:val="single" w:sz="1" w:space="0" w:color="000000"/>
-            </w:tcBorders>
-          </w:tcPr>
-          <w:p>
-            <w:pPr>
-              <w:pStyle w:val="PSI-Normal"/>
-              <w:rPr>
-                <w:b/>
-              </w:rPr>
-            </w:pPr>
-            <w:r>
-              <w:rPr>
-                <w:b/>
-              </w:rPr>
-              <w:t xml:space="preserve">ID/Nombre Caso de Prueba: </w:t>
-            </w:r>
-            <w:r>
-              <w:t>P012</w:t>
-            </w:r>
-          </w:p>
-        </w:tc>
-        <w:tc>
-          <w:tcPr>
-            <w:tcW w:w="3828" w:type="dxa"/>
-            <w:gridSpan w:val="3"/>
-            <w:tcBorders>
-              <w:left w:val="single" w:sz="1" w:space="0" w:color="000000"/>
-              <w:bottom w:val="single" w:sz="1" w:space="0" w:color="000000"/>
-              <w:right w:val="single" w:sz="1" w:space="0" w:color="000000"/>
-            </w:tcBorders>
-          </w:tcPr>
-          <w:p>
-            <w:pPr>
-              <w:pStyle w:val="PSI-Normal"/>
-              <w:rPr>
-                <w:b/>
-              </w:rPr>
-            </w:pPr>
-            <w:r>
-              <w:rPr>
-                <w:b/>
-              </w:rPr>
-              <w:t xml:space="preserve">Nombre del Probador: </w:t>
-            </w:r>
-            <w:r>
-              <w:t>Fabricio González</w:t>
-            </w:r>
-          </w:p>
-        </w:tc>
-      </w:tr>
-      <w:tr>
-        <w:tc>
-          <w:tcPr>
-            <w:tcW w:w="5103" w:type="dxa"/>
-            <w:gridSpan w:val="4"/>
-            <w:tcBorders>
-              <w:left w:val="single" w:sz="1" w:space="0" w:color="000000"/>
-              <w:bottom w:val="single" w:sz="1" w:space="0" w:color="000000"/>
-            </w:tcBorders>
-          </w:tcPr>
-          <w:p>
-            <w:pPr>
-              <w:pStyle w:val="PSI-Normal"/>
-              <w:rPr>
-                <w:b/>
-              </w:rPr>
-            </w:pPr>
-            <w:r>
-              <w:rPr>
-                <w:b/>
-              </w:rPr>
-              <w:t xml:space="preserve">Versión del Caso de Prueba: </w:t>
-            </w:r>
-            <w:r>
-              <w:t>01</w:t>
-            </w:r>
-          </w:p>
-        </w:tc>
-        <w:tc>
-          <w:tcPr>
-            <w:tcW w:w="2163" w:type="dxa"/>
-            <w:gridSpan w:val="2"/>
-            <w:tcBorders>
-              <w:left w:val="single" w:sz="1" w:space="0" w:color="000000"/>
-              <w:bottom w:val="single" w:sz="1" w:space="0" w:color="000000"/>
-            </w:tcBorders>
-          </w:tcPr>
-          <w:p>
-            <w:pPr>
-              <w:pStyle w:val="PSI-Normal"/>
-              <w:rPr>
-                <w:b/>
-              </w:rPr>
-            </w:pPr>
-            <w:r>
-              <w:rPr>
-                <w:b/>
-              </w:rPr>
-              <w:t xml:space="preserve">Fecha de Creación: </w:t>
-            </w:r>
-            <w:r>
-              <w:t>24/04/2020</w:t>
-            </w:r>
-          </w:p>
-        </w:tc>
-        <w:tc>
-          <w:tcPr>
-            <w:tcW w:w="1665" w:type="dxa"/>
-            <w:tcBorders>
-              <w:left w:val="single" w:sz="1" w:space="0" w:color="000000"/>
-              <w:bottom w:val="single" w:sz="1" w:space="0" w:color="000000"/>
-              <w:right w:val="single" w:sz="1" w:space="0" w:color="000000"/>
-            </w:tcBorders>
-          </w:tcPr>
-          <w:p>
-            <w:pPr>
-              <w:pStyle w:val="PSI-Normal"/>
-              <w:rPr>
-                <w:b/>
-              </w:rPr>
-            </w:pPr>
-            <w:r>
-              <w:rPr>
-                <w:b/>
-              </w:rPr>
-              <w:t xml:space="preserve">Fecha de Ejecución: </w:t>
-            </w:r>
-            <w:r>
-              <w:t>24/04/2020</w:t>
-            </w:r>
-          </w:p>
-        </w:tc>
-      </w:tr>
-      <w:tr>
-        <w:tc>
-          <w:tcPr>
-            <w:tcW w:w="8931" w:type="dxa"/>
-            <w:gridSpan w:val="7"/>
-            <w:tcBorders>
-              <w:left w:val="single" w:sz="1" w:space="0" w:color="000000"/>
-              <w:bottom w:val="single" w:sz="1" w:space="0" w:color="000000"/>
-              <w:right w:val="single" w:sz="1" w:space="0" w:color="000000"/>
-            </w:tcBorders>
-            <w:shd w:val="clear" w:color="auto" w:fill="E6E6E6"/>
-          </w:tcPr>
-          <w:p>
-            <w:pPr>
-              <w:pStyle w:val="TableContents"/>
-              <w:rPr>
-                <w:rFonts w:ascii="Arial" w:hAnsi="Arial"/>
-                <w:b/>
-                <w:bCs/>
-                <w:sz w:val="20"/>
-              </w:rPr>
-            </w:pPr>
-            <w:r>
-              <w:rPr>
-                <w:rFonts w:ascii="Arial" w:hAnsi="Arial"/>
-                <w:b/>
-                <w:bCs/>
-                <w:sz w:val="20"/>
-              </w:rPr>
-              <w:t>Condición(es) para que se ejecute el Caso de Prueba:</w:t>
-            </w:r>
-          </w:p>
-        </w:tc>
-      </w:tr>
-      <w:tr>
-        <w:tc>
-          <w:tcPr>
-            <w:tcW w:w="5103" w:type="dxa"/>
-            <w:gridSpan w:val="4"/>
-            <w:tcBorders>
-              <w:left w:val="single" w:sz="1" w:space="0" w:color="000000"/>
-              <w:bottom w:val="single" w:sz="1" w:space="0" w:color="000000"/>
-            </w:tcBorders>
-          </w:tcPr>
-          <w:tbl>
-            <w:tblPr>
-              <w:tblW w:w="0" w:type="auto"/>
-              <w:tblBorders>
-                <w:top w:val="nil"/>
-                <w:left w:val="nil"/>
-                <w:bottom w:val="nil"/>
-                <w:right w:val="nil"/>
-              </w:tblBorders>
-              <w:tblLayout w:type="fixed"/>
-              <w:tblLook w:val="0000"/>
-            </w:tblPr>
-            <w:tblGrid>
-              <w:gridCol w:w="4308"/>
-            </w:tblGrid>
-            <w:tr>
-              <w:trPr>
-                <w:trHeight w:val="574"/>
-              </w:trPr>
-              <w:tc>
-                <w:tcPr>
-                  <w:tcW w:w="4308" w:type="dxa"/>
-                </w:tcPr>
-                <w:p>
-                  <w:pPr>
-                    <w:pStyle w:val="PSI-Normal"/>
-                  </w:pPr>
-                  <w:r>
-                    <w:t xml:space="preserve">Se deben cumplir con los recursos necesarios en cuanto a software, hardware y configuraciones necesarias para que se pueda ejecutar este caso de prueba. </w:t>
-                  </w:r>
-                </w:p>
-              </w:tc>
-            </w:tr>
-          </w:tbl>
-          <w:p>
-            <w:pPr>
-              <w:pStyle w:val="TableContents"/>
-              <w:rPr>
-                <w:rFonts w:ascii="Arial" w:hAnsi="Arial"/>
-                <w:sz w:val="20"/>
-                <w:lang w:val="es-ES"/>
-              </w:rPr>
-            </w:pPr>
-          </w:p>
-        </w:tc>
-        <w:tc>
-          <w:tcPr>
-            <w:tcW w:w="3828" w:type="dxa"/>
-            <w:gridSpan w:val="3"/>
-            <w:tcBorders>
-              <w:left w:val="single" w:sz="1" w:space="0" w:color="000000"/>
-              <w:bottom w:val="single" w:sz="1" w:space="0" w:color="000000"/>
-              <w:right w:val="single" w:sz="1" w:space="0" w:color="000000"/>
-            </w:tcBorders>
-          </w:tcPr>
-          <w:p>
-            <w:pPr>
-              <w:pStyle w:val="PSI-Normal"/>
-            </w:pPr>
-            <w:r>
-              <w:t>-</w:t>
-            </w:r>
-          </w:p>
-        </w:tc>
-      </w:tr>
-      <w:tr>
-        <w:tc>
-          <w:tcPr>
-            <w:tcW w:w="8931" w:type="dxa"/>
-            <w:gridSpan w:val="7"/>
-            <w:tcBorders>
-              <w:left w:val="single" w:sz="1" w:space="0" w:color="000000"/>
-              <w:bottom w:val="single" w:sz="1" w:space="0" w:color="000000"/>
-              <w:right w:val="single" w:sz="1" w:space="0" w:color="000000"/>
-            </w:tcBorders>
-            <w:shd w:val="clear" w:color="auto" w:fill="E6E6E6"/>
-          </w:tcPr>
-          <w:p>
-            <w:pPr>
-              <w:pStyle w:val="TableContents"/>
-              <w:rPr>
-                <w:rFonts w:ascii="Arial" w:hAnsi="Arial"/>
-                <w:b/>
-                <w:bCs/>
-                <w:sz w:val="20"/>
-              </w:rPr>
-            </w:pPr>
-            <w:r>
-              <w:rPr>
-                <w:rFonts w:ascii="Arial" w:hAnsi="Arial"/>
-                <w:b/>
-                <w:bCs/>
-                <w:sz w:val="20"/>
-              </w:rPr>
-              <w:t>Para la Ejecución del Caso de Prueba:</w:t>
-            </w:r>
-          </w:p>
-        </w:tc>
-      </w:tr>
-      <w:tr>
-        <w:tc>
-          <w:tcPr>
-            <w:tcW w:w="851" w:type="dxa"/>
-            <w:tcBorders>
-              <w:left w:val="single" w:sz="1" w:space="0" w:color="000000"/>
-              <w:bottom w:val="single" w:sz="1" w:space="0" w:color="000000"/>
-            </w:tcBorders>
-            <w:shd w:val="clear" w:color="auto" w:fill="808080"/>
-          </w:tcPr>
-          <w:p>
-            <w:pPr>
-              <w:pStyle w:val="TableContents"/>
-              <w:jc w:val="center"/>
-              <w:rPr>
-                <w:rFonts w:ascii="Arial" w:hAnsi="Arial"/>
-                <w:b/>
-                <w:bCs/>
-                <w:sz w:val="20"/>
-              </w:rPr>
-            </w:pPr>
-            <w:r>
-              <w:rPr>
-                <w:rFonts w:ascii="Arial" w:hAnsi="Arial"/>
-                <w:b/>
-                <w:bCs/>
-                <w:sz w:val="20"/>
-              </w:rPr>
-              <w:t>Nro. Paso Flujo</w:t>
-            </w:r>
-          </w:p>
-        </w:tc>
-        <w:tc>
-          <w:tcPr>
-            <w:tcW w:w="1559" w:type="dxa"/>
-            <w:tcBorders>
-              <w:left w:val="single" w:sz="1" w:space="0" w:color="000000"/>
-              <w:bottom w:val="single" w:sz="1" w:space="0" w:color="000000"/>
-            </w:tcBorders>
-            <w:shd w:val="clear" w:color="auto" w:fill="808080"/>
-          </w:tcPr>
-          <w:p>
-            <w:pPr>
-              <w:pStyle w:val="TableContents"/>
-              <w:jc w:val="center"/>
-              <w:rPr>
-                <w:rFonts w:ascii="Arial" w:hAnsi="Arial"/>
-                <w:b/>
-                <w:bCs/>
-                <w:sz w:val="20"/>
-              </w:rPr>
-            </w:pPr>
-            <w:r>
-              <w:rPr>
-                <w:rFonts w:ascii="Arial" w:hAnsi="Arial"/>
-                <w:b/>
-                <w:bCs/>
-                <w:sz w:val="20"/>
-              </w:rPr>
-              <w:t>Condición</w:t>
-            </w:r>
-          </w:p>
-        </w:tc>
-        <w:tc>
-          <w:tcPr>
-            <w:tcW w:w="1559" w:type="dxa"/>
-            <w:tcBorders>
-              <w:left w:val="single" w:sz="1" w:space="0" w:color="000000"/>
-              <w:bottom w:val="single" w:sz="1" w:space="0" w:color="000000"/>
-            </w:tcBorders>
-            <w:shd w:val="clear" w:color="auto" w:fill="808080"/>
-          </w:tcPr>
-          <w:p>
-            <w:pPr>
-              <w:pStyle w:val="TableContents"/>
-              <w:jc w:val="center"/>
-              <w:rPr>
-                <w:rFonts w:ascii="Arial" w:hAnsi="Arial"/>
-                <w:b/>
-                <w:bCs/>
-                <w:sz w:val="20"/>
-              </w:rPr>
-            </w:pPr>
-            <w:r>
-              <w:rPr>
-                <w:rFonts w:ascii="Arial" w:hAnsi="Arial"/>
-                <w:b/>
-                <w:bCs/>
-                <w:sz w:val="20"/>
-              </w:rPr>
-              <w:t>Valor(es)</w:t>
-            </w:r>
-          </w:p>
-        </w:tc>
-        <w:tc>
-          <w:tcPr>
-            <w:tcW w:w="2552" w:type="dxa"/>
-            <w:gridSpan w:val="2"/>
-            <w:tcBorders>
-              <w:left w:val="single" w:sz="1" w:space="0" w:color="000000"/>
-              <w:bottom w:val="single" w:sz="1" w:space="0" w:color="000000"/>
-            </w:tcBorders>
-            <w:shd w:val="clear" w:color="auto" w:fill="808080"/>
-          </w:tcPr>
-          <w:p>
-            <w:pPr>
-              <w:pStyle w:val="TableContents"/>
-              <w:jc w:val="center"/>
-              <w:rPr>
-                <w:rFonts w:ascii="Arial" w:hAnsi="Arial"/>
-                <w:b/>
-                <w:bCs/>
-                <w:sz w:val="20"/>
-              </w:rPr>
-            </w:pPr>
-            <w:r>
-              <w:rPr>
-                <w:rFonts w:ascii="Arial" w:hAnsi="Arial"/>
-                <w:b/>
-                <w:bCs/>
-                <w:sz w:val="20"/>
-              </w:rPr>
-              <w:t>Resultado Esperado</w:t>
-            </w:r>
-          </w:p>
-        </w:tc>
-        <w:tc>
-          <w:tcPr>
-            <w:tcW w:w="2410" w:type="dxa"/>
-            <w:gridSpan w:val="2"/>
-            <w:tcBorders>
-              <w:left w:val="single" w:sz="1" w:space="0" w:color="000000"/>
-              <w:bottom w:val="single" w:sz="1" w:space="0" w:color="000000"/>
-              <w:right w:val="single" w:sz="1" w:space="0" w:color="000000"/>
-            </w:tcBorders>
-            <w:shd w:val="clear" w:color="auto" w:fill="808080"/>
-          </w:tcPr>
-          <w:p>
-            <w:pPr>
-              <w:pStyle w:val="TableContents"/>
-              <w:jc w:val="center"/>
-              <w:rPr>
-                <w:rFonts w:ascii="Arial" w:hAnsi="Arial"/>
-                <w:b/>
-                <w:bCs/>
-                <w:sz w:val="20"/>
-              </w:rPr>
-            </w:pPr>
-            <w:r>
-              <w:rPr>
-                <w:rFonts w:ascii="Arial" w:hAnsi="Arial"/>
-                <w:b/>
-                <w:bCs/>
-                <w:sz w:val="20"/>
-              </w:rPr>
-              <w:t>Resultado Obtenido</w:t>
-            </w:r>
-          </w:p>
-        </w:tc>
-      </w:tr>
-      <w:tr>
-        <w:tc>
-          <w:tcPr>
-            <w:tcW w:w="851" w:type="dxa"/>
-            <w:tcBorders>
-              <w:left w:val="single" w:sz="1" w:space="0" w:color="000000"/>
-              <w:bottom w:val="single" w:sz="1" w:space="0" w:color="000000"/>
-            </w:tcBorders>
-          </w:tcPr>
-          <w:p>
-            <w:pPr>
-              <w:pStyle w:val="TableContents"/>
-              <w:rPr>
-                <w:rFonts w:ascii="Arial" w:hAnsi="Arial"/>
-                <w:sz w:val="20"/>
-              </w:rPr>
-            </w:pPr>
-            <w:r>
-              <w:rPr>
-                <w:rFonts w:ascii="Arial" w:hAnsi="Arial"/>
-                <w:sz w:val="20"/>
-              </w:rPr>
-              <w:t>1</w:t>
-            </w:r>
-          </w:p>
-        </w:tc>
-        <w:tc>
-          <w:tcPr>
-            <w:tcW w:w="1559" w:type="dxa"/>
-            <w:tcBorders>
-              <w:left w:val="single" w:sz="1" w:space="0" w:color="000000"/>
-              <w:bottom w:val="single" w:sz="1" w:space="0" w:color="000000"/>
-            </w:tcBorders>
-          </w:tcPr>
-          <w:p>
-            <w:pPr>
-              <w:pStyle w:val="TableContents"/>
-              <w:rPr>
-                <w:rFonts w:ascii="Arial" w:hAnsi="Arial"/>
-                <w:sz w:val="20"/>
-              </w:rPr>
-            </w:pPr>
-            <w:r>
-              <w:rPr>
-                <w:rFonts w:ascii="Arial" w:hAnsi="Arial"/>
-                <w:sz w:val="20"/>
-              </w:rPr>
-              <w:t>Alguna asignatura agregada como correlativa</w:t>
-            </w:r>
-          </w:p>
-        </w:tc>
-        <w:tc>
-          <w:tcPr>
-            <w:tcW w:w="1559" w:type="dxa"/>
-            <w:tcBorders>
-              <w:left w:val="single" w:sz="1" w:space="0" w:color="000000"/>
-              <w:bottom w:val="single" w:sz="1" w:space="0" w:color="000000"/>
-            </w:tcBorders>
-          </w:tcPr>
-          <w:p>
-            <w:pPr>
-              <w:pStyle w:val="TableContents"/>
-              <w:rPr>
-                <w:rFonts w:ascii="Arial" w:hAnsi="Arial"/>
-                <w:sz w:val="20"/>
-              </w:rPr>
-            </w:pPr>
-            <w:r>
-              <w:rPr>
-                <w:rFonts w:ascii="Arial" w:hAnsi="Arial"/>
-                <w:sz w:val="20"/>
-              </w:rPr>
-              <w:t>Agregar una asignatura que ya se encuentra agregada como correlativa</w:t>
-            </w:r>
-          </w:p>
-        </w:tc>
-        <w:tc>
-          <w:tcPr>
-            <w:tcW w:w="2552" w:type="dxa"/>
-            <w:gridSpan w:val="2"/>
-            <w:tcBorders>
-              <w:left w:val="single" w:sz="1" w:space="0" w:color="000000"/>
-              <w:bottom w:val="single" w:sz="1" w:space="0" w:color="000000"/>
-            </w:tcBorders>
-          </w:tcPr>
-          <w:p>
-            <w:pPr>
-              <w:pStyle w:val="PSI-Normal"/>
-              <w:spacing w:before="0" w:line="240" w:lineRule="auto"/>
-              <w:ind w:left="360"/>
-              <w:rPr>
-                <w:rFonts w:ascii="Arial" w:hAnsi="Arial"/>
-                <w:sz w:val="20"/>
-              </w:rPr>
-            </w:pPr>
-            <w:r>
-              <w:rPr>
-                <w:rFonts w:ascii="Arial" w:hAnsi="Arial"/>
-                <w:sz w:val="20"/>
-              </w:rPr>
-              <w:t>Mensaje de error, informando la situación, no agregar la asignatura.</w:t>
-            </w:r>
-          </w:p>
-        </w:tc>
-        <w:tc>
-          <w:tcPr>
-            <w:tcW w:w="2410" w:type="dxa"/>
-            <w:gridSpan w:val="2"/>
-            <w:tcBorders>
-              <w:left w:val="single" w:sz="1" w:space="0" w:color="000000"/>
-              <w:bottom w:val="single" w:sz="1" w:space="0" w:color="000000"/>
-              <w:right w:val="single" w:sz="1" w:space="0" w:color="000000"/>
-            </w:tcBorders>
-          </w:tcPr>
-          <w:p>
-            <w:pPr>
-              <w:pStyle w:val="TableContents"/>
-              <w:rPr>
-                <w:rFonts w:ascii="Arial" w:hAnsi="Arial"/>
-                <w:sz w:val="20"/>
-              </w:rPr>
-            </w:pPr>
-            <w:r>
-              <w:rPr>
-                <w:rFonts w:ascii="Arial" w:hAnsi="Arial"/>
-                <w:sz w:val="20"/>
-              </w:rPr>
-              <w:t>Éxito. Mensaje “</w:t>
-            </w:r>
-            <w:r>
-              <w:rPr>
-                <w:rFonts w:ascii="Arial" w:hAnsi="Arial"/>
-                <w:sz w:val="20"/>
-              </w:rPr>
-              <w:t>Error: Estimado usuario, la asignatura correlativa que desea agregar ya se encuentra asociada a esta asignatura.</w:t>
-            </w:r>
-            <w:r>
-              <w:rPr>
-                <w:rFonts w:ascii="Arial" w:hAnsi="Arial"/>
-                <w:sz w:val="20"/>
-              </w:rPr>
-              <w:t>”</w:t>
-            </w:r>
-          </w:p>
-        </w:tc>
-      </w:tr>
-      <w:tr>
-        <w:tc>
-          <w:tcPr>
-            <w:tcW w:w="851" w:type="dxa"/>
-            <w:tcBorders>
-              <w:left w:val="single" w:sz="1" w:space="0" w:color="000000"/>
-              <w:bottom w:val="single" w:sz="1" w:space="0" w:color="000000"/>
-            </w:tcBorders>
-          </w:tcPr>
-          <w:p>
-            <w:pPr>
-              <w:pStyle w:val="TableContents"/>
-              <w:rPr>
-                <w:rFonts w:ascii="Arial" w:hAnsi="Arial"/>
-                <w:sz w:val="20"/>
-              </w:rPr>
-            </w:pPr>
-            <w:r>
-              <w:rPr>
-                <w:rFonts w:ascii="Arial" w:hAnsi="Arial"/>
-                <w:sz w:val="20"/>
-              </w:rPr>
-              <w:lastRenderedPageBreak/>
-              <w:t>2</w:t>
-            </w:r>
-          </w:p>
-        </w:tc>
-        <w:tc>
-          <w:tcPr>
-            <w:tcW w:w="1559" w:type="dxa"/>
-            <w:tcBorders>
-              <w:left w:val="single" w:sz="1" w:space="0" w:color="000000"/>
-              <w:bottom w:val="single" w:sz="1" w:space="0" w:color="000000"/>
-            </w:tcBorders>
-          </w:tcPr>
-          <w:p>
-            <w:r>
-              <w:t>N/A</w:t>
-            </w:r>
-          </w:p>
-        </w:tc>
-        <w:tc>
-          <w:tcPr>
-            <w:tcW w:w="1559" w:type="dxa"/>
-            <w:tcBorders>
-              <w:left w:val="single" w:sz="1" w:space="0" w:color="000000"/>
-              <w:bottom w:val="single" w:sz="1" w:space="0" w:color="000000"/>
-            </w:tcBorders>
-          </w:tcPr>
-          <w:p>
-            <w:pPr>
-              <w:pStyle w:val="TableContents"/>
-              <w:rPr>
-                <w:rFonts w:ascii="Arial" w:hAnsi="Arial"/>
-                <w:sz w:val="20"/>
-              </w:rPr>
-            </w:pPr>
-            <w:r>
-              <w:rPr>
-                <w:rFonts w:ascii="Arial" w:hAnsi="Arial"/>
-                <w:sz w:val="20"/>
-              </w:rPr>
-              <w:t>Agregar una asignatura como correlativa de sí misma</w:t>
-            </w:r>
-          </w:p>
-        </w:tc>
-        <w:tc>
-          <w:tcPr>
-            <w:tcW w:w="2552" w:type="dxa"/>
-            <w:gridSpan w:val="2"/>
-            <w:tcBorders>
-              <w:left w:val="single" w:sz="1" w:space="0" w:color="000000"/>
-              <w:bottom w:val="single" w:sz="1" w:space="0" w:color="000000"/>
-            </w:tcBorders>
-          </w:tcPr>
-          <w:p>
-            <w:pPr>
-              <w:pStyle w:val="PSI-Normal"/>
-              <w:spacing w:before="0" w:line="240" w:lineRule="auto"/>
-              <w:ind w:left="360"/>
-              <w:rPr>
-                <w:rFonts w:ascii="Arial" w:hAnsi="Arial"/>
-                <w:sz w:val="20"/>
-              </w:rPr>
-            </w:pPr>
-            <w:r>
-              <w:rPr>
-                <w:rFonts w:ascii="Arial" w:hAnsi="Arial"/>
-                <w:sz w:val="20"/>
-              </w:rPr>
-              <w:t>Mensaje de error, informando la situación, no agregar la asignatura.</w:t>
-            </w:r>
-          </w:p>
-        </w:tc>
-        <w:tc>
-          <w:tcPr>
-            <w:tcW w:w="2410" w:type="dxa"/>
-            <w:gridSpan w:val="2"/>
-            <w:tcBorders>
-              <w:left w:val="single" w:sz="1" w:space="0" w:color="000000"/>
-              <w:bottom w:val="single" w:sz="1" w:space="0" w:color="000000"/>
-              <w:right w:val="single" w:sz="1" w:space="0" w:color="000000"/>
-            </w:tcBorders>
-          </w:tcPr>
-          <w:p>
-            <w:pPr>
-              <w:pStyle w:val="TableContents"/>
-              <w:rPr>
-                <w:rFonts w:ascii="Arial" w:hAnsi="Arial"/>
-                <w:sz w:val="20"/>
-              </w:rPr>
-            </w:pPr>
-            <w:r>
-              <w:rPr>
-                <w:rFonts w:ascii="Arial" w:hAnsi="Arial"/>
-                <w:sz w:val="20"/>
-              </w:rPr>
-              <w:t>Éxito</w:t>
-            </w:r>
-            <w:r>
-              <w:rPr>
-                <w:rFonts w:ascii="Arial" w:hAnsi="Arial"/>
-                <w:sz w:val="20"/>
-              </w:rPr>
-              <w:t xml:space="preserve">. </w:t>
-            </w:r>
-            <w:r>
-              <w:rPr>
-                <w:rFonts w:ascii="Arial" w:hAnsi="Arial"/>
-                <w:sz w:val="20"/>
-              </w:rPr>
-              <w:t>Mensaje “</w:t>
-            </w:r>
-            <w:r>
-              <w:rPr>
-                <w:rFonts w:ascii="Arial" w:hAnsi="Arial"/>
-                <w:sz w:val="20"/>
-              </w:rPr>
-              <w:t>Error: Estimado usuario, la asignatura correlativa que desea agregar debe ser diferente a la asignatura actual en la que se encuentra.</w:t>
-            </w:r>
-            <w:r>
-              <w:rPr>
-                <w:rFonts w:ascii="Arial" w:hAnsi="Arial"/>
-                <w:sz w:val="20"/>
-              </w:rPr>
-              <w:t>”</w:t>
-            </w:r>
-          </w:p>
-        </w:tc>
-      </w:tr>
-      <w:tr>
-        <w:tc>
-          <w:tcPr>
-            <w:tcW w:w="851" w:type="dxa"/>
-            <w:tcBorders>
-              <w:left w:val="single" w:sz="1" w:space="0" w:color="000000"/>
-              <w:bottom w:val="single" w:sz="1" w:space="0" w:color="000000"/>
-            </w:tcBorders>
-          </w:tcPr>
-          <w:p>
-            <w:pPr>
-              <w:pStyle w:val="TableContents"/>
-              <w:rPr>
-                <w:rFonts w:ascii="Arial" w:hAnsi="Arial"/>
-                <w:sz w:val="20"/>
-              </w:rPr>
-            </w:pPr>
-            <w:r>
-              <w:rPr>
-                <w:rFonts w:ascii="Arial" w:hAnsi="Arial"/>
-                <w:sz w:val="20"/>
-              </w:rPr>
-              <w:t>3</w:t>
-            </w:r>
-          </w:p>
-        </w:tc>
-        <w:tc>
-          <w:tcPr>
-            <w:tcW w:w="1559" w:type="dxa"/>
-            <w:tcBorders>
-              <w:left w:val="single" w:sz="1" w:space="0" w:color="000000"/>
-              <w:bottom w:val="single" w:sz="1" w:space="0" w:color="000000"/>
-            </w:tcBorders>
-          </w:tcPr>
-          <w:p>
-            <w:r>
-              <w:t>Asignatura seleccionada es correcta</w:t>
-            </w:r>
-          </w:p>
-        </w:tc>
-        <w:tc>
-          <w:tcPr>
-            <w:tcW w:w="1559" w:type="dxa"/>
-            <w:tcBorders>
-              <w:left w:val="single" w:sz="1" w:space="0" w:color="000000"/>
-              <w:bottom w:val="single" w:sz="1" w:space="0" w:color="000000"/>
-            </w:tcBorders>
-          </w:tcPr>
-          <w:p>
-            <w:pPr>
-              <w:pStyle w:val="TableContents"/>
-              <w:rPr>
-                <w:rFonts w:ascii="Arial" w:hAnsi="Arial"/>
-                <w:sz w:val="20"/>
-              </w:rPr>
-            </w:pPr>
-            <w:r>
-              <w:rPr>
-                <w:rFonts w:ascii="Arial" w:hAnsi="Arial"/>
-                <w:sz w:val="20"/>
-              </w:rPr>
-              <w:t>Campo de tipo de correlativa o requisito  si valor</w:t>
-            </w:r>
-          </w:p>
-        </w:tc>
-        <w:tc>
-          <w:tcPr>
-            <w:tcW w:w="2552" w:type="dxa"/>
-            <w:gridSpan w:val="2"/>
-            <w:tcBorders>
-              <w:left w:val="single" w:sz="1" w:space="0" w:color="000000"/>
-              <w:bottom w:val="single" w:sz="1" w:space="0" w:color="000000"/>
-            </w:tcBorders>
-          </w:tcPr>
-          <w:p>
-            <w:pPr>
-              <w:pStyle w:val="PSI-Normal"/>
-              <w:spacing w:before="0" w:line="240" w:lineRule="auto"/>
-              <w:ind w:left="360"/>
-              <w:rPr>
-                <w:rFonts w:ascii="Arial" w:hAnsi="Arial"/>
-                <w:sz w:val="20"/>
-                <w:lang w:val="es-VE"/>
-              </w:rPr>
-            </w:pPr>
-            <w:r>
-              <w:rPr>
-                <w:rFonts w:ascii="Arial" w:hAnsi="Arial"/>
-                <w:sz w:val="20"/>
-                <w:lang w:val="es-VE"/>
-              </w:rPr>
-              <w:t>Mensaje de error invitando al usuario a que elija un valor de la lista, no se agrega la asignatura.</w:t>
-            </w:r>
-          </w:p>
-        </w:tc>
-        <w:tc>
-          <w:tcPr>
-            <w:tcW w:w="2410" w:type="dxa"/>
-            <w:gridSpan w:val="2"/>
-            <w:tcBorders>
-              <w:left w:val="single" w:sz="1" w:space="0" w:color="000000"/>
-              <w:bottom w:val="single" w:sz="1" w:space="0" w:color="000000"/>
-              <w:right w:val="single" w:sz="1" w:space="0" w:color="000000"/>
-            </w:tcBorders>
-          </w:tcPr>
-          <w:p>
-            <w:pPr>
-              <w:pStyle w:val="TableContents"/>
-              <w:rPr>
-                <w:rFonts w:ascii="Arial" w:hAnsi="Arial"/>
-                <w:sz w:val="20"/>
-              </w:rPr>
-            </w:pPr>
-            <w:r>
-              <w:rPr>
-                <w:rFonts w:ascii="Arial" w:hAnsi="Arial"/>
-                <w:sz w:val="20"/>
-              </w:rPr>
-              <w:t>Éxito. Se informa de la situación, informando cual campo no tiene valor.</w:t>
-            </w:r>
-          </w:p>
-        </w:tc>
-      </w:tr>
-      <w:tr>
-        <w:tc>
-          <w:tcPr>
-            <w:tcW w:w="851" w:type="dxa"/>
-            <w:tcBorders>
-              <w:left w:val="single" w:sz="1" w:space="0" w:color="000000"/>
-              <w:bottom w:val="single" w:sz="1" w:space="0" w:color="000000"/>
-            </w:tcBorders>
-          </w:tcPr>
-          <w:p>
-            <w:pPr>
-              <w:pStyle w:val="TableContents"/>
-              <w:rPr>
-                <w:rFonts w:ascii="Arial" w:hAnsi="Arial"/>
-                <w:sz w:val="20"/>
-              </w:rPr>
-            </w:pPr>
-            <w:r>
-              <w:rPr>
-                <w:rFonts w:ascii="Arial" w:hAnsi="Arial"/>
-                <w:sz w:val="20"/>
-              </w:rPr>
-              <w:t>4</w:t>
-            </w:r>
-          </w:p>
-        </w:tc>
-        <w:tc>
-          <w:tcPr>
-            <w:tcW w:w="1559" w:type="dxa"/>
-            <w:tcBorders>
-              <w:left w:val="single" w:sz="1" w:space="0" w:color="000000"/>
-              <w:bottom w:val="single" w:sz="1" w:space="0" w:color="000000"/>
-            </w:tcBorders>
-          </w:tcPr>
-          <w:p>
-            <w:pPr>
-              <w:ind w:left="0" w:firstLine="0"/>
-            </w:pPr>
-            <w:r>
-              <w:t>Asignatura a agregar no se encuentra agregada</w:t>
-            </w:r>
-          </w:p>
-        </w:tc>
-        <w:tc>
-          <w:tcPr>
-            <w:tcW w:w="1559" w:type="dxa"/>
-            <w:tcBorders>
-              <w:left w:val="single" w:sz="1" w:space="0" w:color="000000"/>
-              <w:bottom w:val="single" w:sz="1" w:space="0" w:color="000000"/>
-            </w:tcBorders>
-          </w:tcPr>
-          <w:p>
-            <w:pPr>
-              <w:pStyle w:val="TableContents"/>
-              <w:rPr>
-                <w:rFonts w:ascii="Arial" w:hAnsi="Arial"/>
-                <w:sz w:val="20"/>
-                <w:lang w:val="es-ES"/>
-              </w:rPr>
-            </w:pPr>
-            <w:r>
-              <w:rPr>
-                <w:rFonts w:ascii="Arial" w:hAnsi="Arial"/>
-                <w:sz w:val="20"/>
-                <w:lang w:val="es-ES"/>
-              </w:rPr>
-              <w:t>N/A</w:t>
-            </w:r>
-          </w:p>
-        </w:tc>
-        <w:tc>
-          <w:tcPr>
-            <w:tcW w:w="2552" w:type="dxa"/>
-            <w:gridSpan w:val="2"/>
-            <w:tcBorders>
-              <w:left w:val="single" w:sz="1" w:space="0" w:color="000000"/>
-              <w:bottom w:val="single" w:sz="1" w:space="0" w:color="000000"/>
-            </w:tcBorders>
-          </w:tcPr>
-          <w:p>
-            <w:pPr>
-              <w:pStyle w:val="PSI-Normal"/>
-              <w:spacing w:before="0" w:line="240" w:lineRule="auto"/>
-              <w:ind w:left="360"/>
-              <w:rPr>
-                <w:rFonts w:ascii="Arial" w:hAnsi="Arial"/>
-                <w:sz w:val="20"/>
-              </w:rPr>
-            </w:pPr>
-            <w:r>
-              <w:rPr>
-                <w:rFonts w:ascii="Arial" w:hAnsi="Arial"/>
-                <w:sz w:val="20"/>
-              </w:rPr>
-              <w:t>Mensaje de éxito, se agrega la asignatura</w:t>
-            </w:r>
-          </w:p>
-        </w:tc>
-        <w:tc>
-          <w:tcPr>
-            <w:tcW w:w="2410" w:type="dxa"/>
-            <w:gridSpan w:val="2"/>
-            <w:tcBorders>
-              <w:left w:val="single" w:sz="1" w:space="0" w:color="000000"/>
-              <w:bottom w:val="single" w:sz="1" w:space="0" w:color="000000"/>
-              <w:right w:val="single" w:sz="1" w:space="0" w:color="000000"/>
-            </w:tcBorders>
-          </w:tcPr>
-          <w:p>
-            <w:pPr>
-              <w:pStyle w:val="TableContents"/>
-              <w:rPr>
-                <w:rFonts w:ascii="Arial" w:hAnsi="Arial"/>
-                <w:sz w:val="20"/>
-              </w:rPr>
-            </w:pPr>
-            <w:r>
-              <w:rPr>
-                <w:rFonts w:ascii="Arial" w:hAnsi="Arial"/>
-                <w:sz w:val="20"/>
-              </w:rPr>
-              <w:t>Éxito. Mensaje “</w:t>
-            </w:r>
-            <w:r>
-              <w:rPr>
-                <w:rFonts w:ascii="Arial" w:hAnsi="Arial"/>
-                <w:sz w:val="20"/>
-              </w:rPr>
-              <w:t>Asignatura correlativa agregada exitosamente.</w:t>
-            </w:r>
-            <w:r>
-              <w:rPr>
-                <w:rFonts w:ascii="Arial" w:hAnsi="Arial"/>
-                <w:sz w:val="20"/>
-              </w:rPr>
-              <w:t>”</w:t>
-            </w:r>
-          </w:p>
-        </w:tc>
-      </w:tr>
-      <w:tr>
-        <w:tc>
-          <w:tcPr>
-            <w:tcW w:w="851" w:type="dxa"/>
-            <w:tcBorders>
-              <w:left w:val="single" w:sz="1" w:space="0" w:color="000000"/>
-              <w:bottom w:val="single" w:sz="1" w:space="0" w:color="000000"/>
-            </w:tcBorders>
-            <w:shd w:val="clear" w:color="auto" w:fill="D99594" w:themeFill="accent2" w:themeFillTint="99"/>
-          </w:tcPr>
-          <w:p>
-            <w:pPr>
-              <w:pStyle w:val="TableContents"/>
-              <w:rPr>
-                <w:rFonts w:ascii="Arial" w:hAnsi="Arial"/>
-                <w:sz w:val="20"/>
-              </w:rPr>
-            </w:pPr>
-            <w:r>
-              <w:rPr>
-                <w:rFonts w:ascii="Arial" w:hAnsi="Arial"/>
-                <w:sz w:val="20"/>
-              </w:rPr>
-              <w:t>5</w:t>
-            </w:r>
-          </w:p>
-        </w:tc>
-        <w:tc>
-          <w:tcPr>
-            <w:tcW w:w="1559" w:type="dxa"/>
-            <w:tcBorders>
-              <w:left w:val="single" w:sz="1" w:space="0" w:color="000000"/>
-              <w:bottom w:val="single" w:sz="1" w:space="0" w:color="000000"/>
-            </w:tcBorders>
-            <w:shd w:val="clear" w:color="auto" w:fill="D99594" w:themeFill="accent2" w:themeFillTint="99"/>
-          </w:tcPr>
-          <w:p>
-            <w:pPr>
-              <w:ind w:left="0" w:firstLine="0"/>
-            </w:pPr>
-            <w:r>
-              <w:rPr>
-                <w:rFonts w:ascii="Arial" w:hAnsi="Arial"/>
-                <w:sz w:val="20"/>
-              </w:rPr>
-              <w:t>Alguna asignatura agregada como correlativa</w:t>
-            </w:r>
-          </w:p>
-        </w:tc>
-        <w:tc>
-          <w:tcPr>
-            <w:tcW w:w="1559" w:type="dxa"/>
-            <w:tcBorders>
-              <w:left w:val="single" w:sz="1" w:space="0" w:color="000000"/>
-              <w:bottom w:val="single" w:sz="1" w:space="0" w:color="000000"/>
-            </w:tcBorders>
-            <w:shd w:val="clear" w:color="auto" w:fill="D99594" w:themeFill="accent2" w:themeFillTint="99"/>
-          </w:tcPr>
-          <w:p>
-            <w:pPr>
-              <w:pStyle w:val="TableContents"/>
-              <w:rPr>
-                <w:rFonts w:ascii="Arial" w:hAnsi="Arial"/>
-                <w:sz w:val="20"/>
-                <w:lang w:val="es-ES"/>
-              </w:rPr>
-            </w:pPr>
-            <w:r>
-              <w:rPr>
-                <w:rFonts w:ascii="Arial" w:hAnsi="Arial"/>
-                <w:sz w:val="20"/>
-                <w:lang w:val="es-ES"/>
-              </w:rPr>
-              <w:t>Eliminar correlativa</w:t>
-            </w:r>
-          </w:p>
-        </w:tc>
-        <w:tc>
-          <w:tcPr>
-            <w:tcW w:w="2552" w:type="dxa"/>
-            <w:gridSpan w:val="2"/>
-            <w:tcBorders>
-              <w:left w:val="single" w:sz="1" w:space="0" w:color="000000"/>
-              <w:bottom w:val="single" w:sz="1" w:space="0" w:color="000000"/>
-            </w:tcBorders>
-            <w:shd w:val="clear" w:color="auto" w:fill="D99594" w:themeFill="accent2" w:themeFillTint="99"/>
-          </w:tcPr>
-          <w:p>
-            <w:pPr>
-              <w:pStyle w:val="PSI-Normal"/>
-              <w:spacing w:before="0" w:line="240" w:lineRule="auto"/>
-              <w:ind w:left="360"/>
-              <w:rPr>
-                <w:rFonts w:ascii="Arial" w:hAnsi="Arial"/>
-                <w:sz w:val="20"/>
-              </w:rPr>
-            </w:pPr>
-            <w:r>
-              <w:rPr>
-                <w:rFonts w:ascii="Arial" w:hAnsi="Arial"/>
-                <w:sz w:val="20"/>
-              </w:rPr>
-              <w:t>Mensaje de éxito, se elimina la asignatura correlativa</w:t>
-            </w:r>
-          </w:p>
-        </w:tc>
-        <w:tc>
-          <w:tcPr>
-            <w:tcW w:w="2410" w:type="dxa"/>
-            <w:gridSpan w:val="2"/>
-            <w:tcBorders>
-              <w:left w:val="single" w:sz="1" w:space="0" w:color="000000"/>
-              <w:bottom w:val="single" w:sz="1" w:space="0" w:color="000000"/>
-              <w:right w:val="single" w:sz="1" w:space="0" w:color="000000"/>
-            </w:tcBorders>
-            <w:shd w:val="clear" w:color="auto" w:fill="D99594" w:themeFill="accent2" w:themeFillTint="99"/>
-          </w:tcPr>
-          <w:p>
-            <w:pPr>
-              <w:pStyle w:val="TableContents"/>
-              <w:rPr>
-                <w:rFonts w:ascii="Arial" w:hAnsi="Arial"/>
-                <w:sz w:val="20"/>
-                <w:lang w:val="es-AR"/>
-              </w:rPr>
-            </w:pPr>
-            <w:r>
-              <w:rPr>
-                <w:rFonts w:ascii="Arial" w:hAnsi="Arial"/>
-                <w:sz w:val="20"/>
-                <w:lang w:val="es-AR"/>
-              </w:rPr>
-              <w:t>Error, no se informa que la asignatura fue eliminada y si hubo una inserción previamente se queda ese mensaje</w:t>
-            </w:r>
-            <w:r>
-              <w:rPr>
-                <w:rFonts w:ascii="Arial" w:hAnsi="Arial"/>
-                <w:sz w:val="20"/>
-                <w:lang w:val="es-AR"/>
-              </w:rPr>
-              <w:t>. Aunque si se elimine la asignatura.</w:t>
-            </w:r>
-          </w:p>
-        </w:tc>
-      </w:tr>
-      <w:tr>
-        <w:tc>
-          <w:tcPr>
-            <w:tcW w:w="8931" w:type="dxa"/>
-            <w:gridSpan w:val="7"/>
-            <w:tcBorders>
-              <w:left w:val="single" w:sz="1" w:space="0" w:color="000000"/>
-              <w:bottom w:val="single" w:sz="1" w:space="0" w:color="000000"/>
-              <w:right w:val="single" w:sz="1" w:space="0" w:color="000000"/>
-            </w:tcBorders>
-            <w:shd w:val="clear" w:color="auto" w:fill="E6E6E6"/>
-          </w:tcPr>
-          <w:p>
-            <w:pPr>
-              <w:pStyle w:val="PSI-Normal"/>
-            </w:pPr>
-            <w:r>
-              <w:rPr>
-                <w:rFonts w:ascii="Arial" w:hAnsi="Arial"/>
-                <w:b/>
-                <w:bCs/>
-                <w:sz w:val="20"/>
-              </w:rPr>
-              <w:t xml:space="preserve">Criterios de Aprobación del Caso de Prueba: </w:t>
-            </w:r>
-            <w:r>
-              <w:rPr>
-                <w:rFonts w:ascii="Arial" w:hAnsi="Arial"/>
-                <w:bCs/>
-                <w:sz w:val="20"/>
-              </w:rPr>
-              <w:t>Será exitoso si al ingresar datos válidos, la asignatura es modificada en el sistema. Y además si al ingresar datos inválidos no permite que se modifique la asignatura.</w:t>
-            </w:r>
-          </w:p>
-        </w:tc>
-      </w:tr>
-      <w:tr>
-        <w:tc>
-          <w:tcPr>
-            <w:tcW w:w="8931" w:type="dxa"/>
-            <w:gridSpan w:val="7"/>
-            <w:tcBorders>
-              <w:left w:val="single" w:sz="1" w:space="0" w:color="000000"/>
-              <w:bottom w:val="single" w:sz="1" w:space="0" w:color="000000"/>
-              <w:right w:val="single" w:sz="1" w:space="0" w:color="000000"/>
-            </w:tcBorders>
-          </w:tcPr>
-          <w:p>
-            <w:pPr>
-              <w:pStyle w:val="TableContents"/>
-              <w:rPr>
-                <w:rFonts w:ascii="Arial" w:hAnsi="Arial"/>
-                <w:color w:val="0000FF"/>
-                <w:sz w:val="20"/>
-              </w:rPr>
-            </w:pPr>
-            <w:r>
-              <w:rPr>
-                <w:rFonts w:ascii="Arial" w:hAnsi="Arial"/>
-                <w:b/>
-                <w:bCs/>
-                <w:sz w:val="20"/>
-              </w:rPr>
-              <w:t>Decisión de Aprobación del Caso de Prueba:</w:t>
-            </w:r>
-            <w:r>
-              <w:rPr>
-                <w:rFonts w:ascii="Arial" w:hAnsi="Arial"/>
-                <w:sz w:val="20"/>
-              </w:rPr>
-              <w:t xml:space="preserve">    Aprobó: ___    Fallo: _X_ </w:t>
-            </w:r>
-          </w:p>
-        </w:tc>
-      </w:tr>
-      <w:tr>
-        <w:tc>
-          <w:tcPr>
-            <w:tcW w:w="8931" w:type="dxa"/>
-            <w:gridSpan w:val="7"/>
-            <w:tcBorders>
-              <w:left w:val="single" w:sz="1" w:space="0" w:color="000000"/>
-              <w:bottom w:val="single" w:sz="1" w:space="0" w:color="000000"/>
-              <w:right w:val="single" w:sz="1" w:space="0" w:color="000000"/>
-            </w:tcBorders>
-          </w:tcPr>
-          <w:p>
-            <w:pPr>
-              <w:pStyle w:val="TableContents"/>
-              <w:rPr>
-                <w:rFonts w:ascii="Arial" w:hAnsi="Arial"/>
-                <w:sz w:val="20"/>
-              </w:rPr>
-            </w:pPr>
-            <w:r>
-              <w:rPr>
-                <w:rFonts w:ascii="Arial" w:hAnsi="Arial"/>
-                <w:b/>
-                <w:bCs/>
-                <w:sz w:val="20"/>
-              </w:rPr>
-              <w:t xml:space="preserve">Fecha de Aprobación del Caso de Prueba: </w:t>
-            </w:r>
-            <w:r>
-              <w:rPr>
-                <w:rFonts w:ascii="Arial" w:hAnsi="Arial"/>
-                <w:sz w:val="20"/>
-              </w:rPr>
-              <w:t xml:space="preserve">  ________</w:t>
-            </w:r>
-          </w:p>
-        </w:tc>
-      </w:tr>
-    </w:tbl>
-    <w:p>
-      <w:pPr>
-        <w:ind w:left="0" w:firstLine="0"/>
-        <w:rPr>
-          <w:rFonts w:asciiTheme="majorHAnsi" w:eastAsiaTheme="majorEastAsia" w:hAnsiTheme="majorHAnsi" w:cstheme="majorBidi"/>
-          <w:b/>
-          <w:bCs/>
-          <w:color w:val="4F81BD" w:themeColor="accent1"/>
-          <w:sz w:val="26"/>
-          <w:szCs w:val="26"/>
-          <w:lang w:val="es-AR"/>
-        </w:rPr>
-      </w:pPr>
-      <w:r>
-        <w:rPr>
-          <w:rFonts w:asciiTheme="majorHAnsi" w:eastAsiaTheme="majorEastAsia" w:hAnsiTheme="majorHAnsi" w:cstheme="majorBidi"/>
-          <w:b/>
-          <w:bCs/>
-          <w:color w:val="4F81BD" w:themeColor="accent1"/>
-          <w:sz w:val="26"/>
-          <w:szCs w:val="26"/>
-          <w:lang w:val="es-AR"/>
-        </w:rPr>
-        <w:br w:type="page"/>
-      </w:r>
-    </w:p>
-    <w:p>
-      <w:pPr>
-        <w:pStyle w:val="PSI-Ttulo2"/>
         <w:rPr>
           <w:color w:val="365F91" w:themeColor="accent1" w:themeShade="BF"/>
           <w:sz w:val="28"/>
           <w:szCs w:val="28"/>
         </w:rPr>
       </w:pPr>
-      <w:bookmarkStart w:id="39" w:name="_Toc40881888"/>
+      <w:bookmarkStart w:id="36" w:name="_Toc48845045"/>
       <w:r>
         <w:lastRenderedPageBreak/>
-        <w:t>Caso de Prueba P013</w:t>
+        <w:t>Caso de Prueba P01</w:t>
       </w:r>
-      <w:bookmarkEnd w:id="39"/>
+      <w:r>
+        <w:t>2</w:t>
+      </w:r>
+      <w:bookmarkEnd w:id="36"/>
     </w:p>
     <w:p>
       <w:r>
@@ -22398,11 +20535,11 @@
       <w:pPr>
         <w:pStyle w:val="PSI-Ttulo3"/>
       </w:pPr>
-      <w:bookmarkStart w:id="40" w:name="_Toc40881889"/>
+      <w:bookmarkStart w:id="37" w:name="_Toc48845046"/>
       <w:r>
         <w:t>Descripción</w:t>
       </w:r>
-      <w:bookmarkEnd w:id="40"/>
+      <w:bookmarkEnd w:id="37"/>
       <w:r>
         <w:t xml:space="preserve"> </w:t>
       </w:r>
@@ -22431,11 +20568,11 @@
       <w:pPr>
         <w:pStyle w:val="PSI-Ttulo3"/>
       </w:pPr>
-      <w:bookmarkStart w:id="41" w:name="_Toc40881890"/>
+      <w:bookmarkStart w:id="38" w:name="_Toc48845047"/>
       <w:r>
         <w:t>Evaluación de la Prueba</w:t>
       </w:r>
-      <w:bookmarkEnd w:id="41"/>
+      <w:bookmarkEnd w:id="38"/>
       <w:r>
         <w:t xml:space="preserve"> </w:t>
       </w:r>
@@ -22797,7 +20934,10 @@
               <w:t xml:space="preserve">ID/Nombre Caso de Prueba: </w:t>
             </w:r>
             <w:r>
-              <w:t>P013</w:t>
+              <w:t>P01</w:t>
+            </w:r>
+            <w:r>
+              <w:t>2</w:t>
             </w:r>
           </w:p>
         </w:tc>
@@ -23648,11 +21788,14 @@
       <w:pPr>
         <w:pStyle w:val="PSI-Ttulo2"/>
       </w:pPr>
-      <w:bookmarkStart w:id="42" w:name="_Toc40881891"/>
+      <w:bookmarkStart w:id="39" w:name="_Toc48845048"/>
       <w:r>
-        <w:t>Caso de Prueba P014</w:t>
+        <w:t>Caso de Prueba P01</w:t>
       </w:r>
-      <w:bookmarkEnd w:id="42"/>
+      <w:r>
+        <w:t>3</w:t>
+      </w:r>
+      <w:bookmarkEnd w:id="39"/>
     </w:p>
     <w:p>
       <w:r>
@@ -23663,11 +21806,11 @@
       <w:pPr>
         <w:pStyle w:val="PSI-Ttulo3"/>
       </w:pPr>
-      <w:bookmarkStart w:id="43" w:name="_Toc40881892"/>
+      <w:bookmarkStart w:id="40" w:name="_Toc48845049"/>
       <w:r>
         <w:t>Descripción</w:t>
       </w:r>
-      <w:bookmarkEnd w:id="43"/>
+      <w:bookmarkEnd w:id="40"/>
       <w:r>
         <w:t xml:space="preserve"> </w:t>
       </w:r>
@@ -23687,11 +21830,11 @@
       <w:pPr>
         <w:pStyle w:val="PSI-Ttulo3"/>
       </w:pPr>
-      <w:bookmarkStart w:id="44" w:name="_Toc40881893"/>
+      <w:bookmarkStart w:id="41" w:name="_Toc48845050"/>
       <w:r>
         <w:t>Evaluación de la Prueba</w:t>
       </w:r>
-      <w:bookmarkEnd w:id="44"/>
+      <w:bookmarkEnd w:id="41"/>
       <w:r>
         <w:t xml:space="preserve"> </w:t>
       </w:r>
@@ -24035,7 +22178,10 @@
               <w:t xml:space="preserve">ID/Nombre Caso de Prueba: </w:t>
             </w:r>
             <w:r>
-              <w:t>P014</w:t>
+              <w:t>P01</w:t>
+            </w:r>
+            <w:r>
+              <w:t>3</w:t>
             </w:r>
           </w:p>
         </w:tc>
@@ -26247,7 +24393,7 @@
       <w:pPr>
         <w:pStyle w:val="PSI-Ttulo2"/>
       </w:pPr>
-      <w:bookmarkStart w:id="45" w:name="_Toc29278830"/>
+      <w:bookmarkStart w:id="42" w:name="_Toc29278830"/>
       <w:bookmarkEnd w:id="1"/>
     </w:p>
     <w:p>
@@ -26264,7 +24410,7 @@
       <w:pPr>
         <w:pStyle w:val="PSI-Ttulo2"/>
       </w:pPr>
-      <w:bookmarkStart w:id="46" w:name="_Toc40881894"/>
+      <w:bookmarkStart w:id="43" w:name="_Toc48845051"/>
       <w:r>
         <w:t>Evaluación</w:t>
       </w:r>
@@ -26274,11 +24420,11 @@
       <w:r>
         <w:t xml:space="preserve"> de la Prueba</w:t>
       </w:r>
-      <w:bookmarkEnd w:id="45"/>
+      <w:bookmarkEnd w:id="42"/>
       <w:r>
         <w:t xml:space="preserve"> 01 - Inicial</w:t>
       </w:r>
-      <w:bookmarkEnd w:id="46"/>
+      <w:bookmarkEnd w:id="43"/>
     </w:p>
     <w:p>
       <w:r>
@@ -26495,7 +24641,7 @@
             <w:rFonts w:asciiTheme="majorHAnsi" w:hAnsiTheme="majorHAnsi" w:cstheme="majorHAnsi"/>
             <w:noProof/>
           </w:rPr>
-          <w:t>27</w:t>
+          <w:t>25</w:t>
         </w:r>
         <w:r>
           <w:rPr>
@@ -34355,7 +32501,7 @@
 </file>
 
 <file path=customXml/itemProps2.xml><?xml version="1.0" encoding="utf-8"?>
-<ds:datastoreItem xmlns:ds="http://schemas.openxmlformats.org/officeDocument/2006/customXml" ds:itemID="{87D06238-1B00-455E-982B-81BE09CAF1FB}">
+<ds:datastoreItem xmlns:ds="http://schemas.openxmlformats.org/officeDocument/2006/customXml" ds:itemID="{929C6CDE-670E-4A51-B58F-2B594255D7FA}">
   <ds:schemaRefs>
     <ds:schemaRef ds:uri="http://schemas.openxmlformats.org/officeDocument/2006/bibliography"/>
   </ds:schemaRefs>

</xml_diff>